<commit_message>
Protokoll wurde verschönert aber nicht ergänzt
</commit_message>
<xml_diff>
--- a/Protokoll/Protokoll.docx
+++ b/Protokoll/Protokoll.docx
@@ -47,8 +47,6 @@
           <w:sz w:val="40"/>
         </w:rPr>
       </w:pPr>
-      <w:bookmarkStart w:id="0" w:name="_GoBack"/>
-      <w:bookmarkEnd w:id="0"/>
       <w:r>
         <w:rPr>
           <w:sz w:val="40"/>
@@ -56,6 +54,558 @@
         <w:t>Protokoll – Roboterfabrik</w:t>
       </w:r>
     </w:p>
+    <w:sdt>
+      <w:sdtPr>
+        <w:rPr>
+          <w:lang w:val="de-DE"/>
+        </w:rPr>
+        <w:id w:val="225959924"/>
+        <w:docPartObj>
+          <w:docPartGallery w:val="Table of Contents"/>
+          <w:docPartUnique/>
+        </w:docPartObj>
+      </w:sdtPr>
+      <w:sdtEndPr>
+        <w:rPr>
+          <w:rFonts w:asciiTheme="minorHAnsi" w:eastAsiaTheme="minorHAnsi" w:hAnsiTheme="minorHAnsi" w:cstheme="minorBidi"/>
+          <w:color w:val="auto"/>
+          <w:sz w:val="22"/>
+          <w:szCs w:val="22"/>
+          <w:lang w:eastAsia="en-US"/>
+        </w:rPr>
+      </w:sdtEndPr>
+      <w:sdtContent>
+        <w:p>
+          <w:pPr>
+            <w:pStyle w:val="Inhaltsverzeichnisberschrift"/>
+          </w:pPr>
+          <w:r>
+            <w:rPr>
+              <w:lang w:val="de-DE"/>
+            </w:rPr>
+            <w:t>Inhalt</w:t>
+          </w:r>
+        </w:p>
+        <w:p>
+          <w:pPr>
+            <w:pStyle w:val="Verzeichnis1"/>
+            <w:tabs>
+              <w:tab w:val="left" w:pos="440"/>
+              <w:tab w:val="right" w:leader="dot" w:pos="9062"/>
+            </w:tabs>
+            <w:rPr>
+              <w:noProof/>
+            </w:rPr>
+          </w:pPr>
+          <w:r>
+            <w:fldChar w:fldCharType="begin"/>
+          </w:r>
+          <w:r>
+            <w:instrText xml:space="preserve"> TOC \o "1-3" \h \z \u </w:instrText>
+          </w:r>
+          <w:r>
+            <w:fldChar w:fldCharType="separate"/>
+          </w:r>
+          <w:hyperlink w:anchor="_Toc399854951" w:history="1">
+            <w:r>
+              <w:rPr>
+                <w:rStyle w:val="Hyperlink"/>
+                <w:noProof/>
+              </w:rPr>
+              <w:t>1.</w:t>
+            </w:r>
+            <w:r>
+              <w:rPr>
+                <w:noProof/>
+              </w:rPr>
+              <w:tab/>
+            </w:r>
+            <w:r>
+              <w:rPr>
+                <w:rStyle w:val="Hyperlink"/>
+                <w:noProof/>
+              </w:rPr>
+              <w:t>Zeitabschätzung / Zeitaufzeichnung</w:t>
+            </w:r>
+            <w:r>
+              <w:rPr>
+                <w:noProof/>
+                <w:webHidden/>
+              </w:rPr>
+              <w:tab/>
+            </w:r>
+            <w:r>
+              <w:rPr>
+                <w:noProof/>
+                <w:webHidden/>
+              </w:rPr>
+              <w:fldChar w:fldCharType="begin"/>
+            </w:r>
+            <w:r>
+              <w:rPr>
+                <w:noProof/>
+                <w:webHidden/>
+              </w:rPr>
+              <w:instrText xml:space="preserve"> PAGEREF _Toc399854951 \h </w:instrText>
+            </w:r>
+            <w:r>
+              <w:rPr>
+                <w:noProof/>
+                <w:webHidden/>
+              </w:rPr>
+            </w:r>
+            <w:r>
+              <w:rPr>
+                <w:noProof/>
+                <w:webHidden/>
+              </w:rPr>
+              <w:fldChar w:fldCharType="separate"/>
+            </w:r>
+            <w:r>
+              <w:rPr>
+                <w:noProof/>
+                <w:webHidden/>
+              </w:rPr>
+              <w:t>1</w:t>
+            </w:r>
+            <w:r>
+              <w:rPr>
+                <w:noProof/>
+                <w:webHidden/>
+              </w:rPr>
+              <w:fldChar w:fldCharType="end"/>
+            </w:r>
+          </w:hyperlink>
+        </w:p>
+        <w:p>
+          <w:pPr>
+            <w:pStyle w:val="Verzeichnis1"/>
+            <w:tabs>
+              <w:tab w:val="left" w:pos="440"/>
+              <w:tab w:val="right" w:leader="dot" w:pos="9062"/>
+            </w:tabs>
+            <w:rPr>
+              <w:noProof/>
+            </w:rPr>
+          </w:pPr>
+          <w:hyperlink w:anchor="_Toc399854952" w:history="1">
+            <w:r>
+              <w:rPr>
+                <w:rStyle w:val="Hyperlink"/>
+                <w:noProof/>
+              </w:rPr>
+              <w:t>2.</w:t>
+            </w:r>
+            <w:r>
+              <w:rPr>
+                <w:noProof/>
+              </w:rPr>
+              <w:tab/>
+            </w:r>
+            <w:r>
+              <w:rPr>
+                <w:rStyle w:val="Hyperlink"/>
+                <w:noProof/>
+              </w:rPr>
+              <w:t>Aufgabenstellung / Requirementsanalyse</w:t>
+            </w:r>
+            <w:r>
+              <w:rPr>
+                <w:noProof/>
+                <w:webHidden/>
+              </w:rPr>
+              <w:tab/>
+            </w:r>
+            <w:r>
+              <w:rPr>
+                <w:noProof/>
+                <w:webHidden/>
+              </w:rPr>
+              <w:fldChar w:fldCharType="begin"/>
+            </w:r>
+            <w:r>
+              <w:rPr>
+                <w:noProof/>
+                <w:webHidden/>
+              </w:rPr>
+              <w:instrText xml:space="preserve"> PAGEREF _Toc399854952 \h </w:instrText>
+            </w:r>
+            <w:r>
+              <w:rPr>
+                <w:noProof/>
+                <w:webHidden/>
+              </w:rPr>
+            </w:r>
+            <w:r>
+              <w:rPr>
+                <w:noProof/>
+                <w:webHidden/>
+              </w:rPr>
+              <w:fldChar w:fldCharType="separate"/>
+            </w:r>
+            <w:r>
+              <w:rPr>
+                <w:noProof/>
+                <w:webHidden/>
+              </w:rPr>
+              <w:t>1</w:t>
+            </w:r>
+            <w:r>
+              <w:rPr>
+                <w:noProof/>
+                <w:webHidden/>
+              </w:rPr>
+              <w:fldChar w:fldCharType="end"/>
+            </w:r>
+          </w:hyperlink>
+        </w:p>
+        <w:p>
+          <w:pPr>
+            <w:pStyle w:val="Verzeichnis1"/>
+            <w:tabs>
+              <w:tab w:val="left" w:pos="440"/>
+              <w:tab w:val="right" w:leader="dot" w:pos="9062"/>
+            </w:tabs>
+            <w:rPr>
+              <w:noProof/>
+            </w:rPr>
+          </w:pPr>
+          <w:hyperlink w:anchor="_Toc399854953" w:history="1">
+            <w:r>
+              <w:rPr>
+                <w:rStyle w:val="Hyperlink"/>
+                <w:noProof/>
+              </w:rPr>
+              <w:t>3.</w:t>
+            </w:r>
+            <w:r>
+              <w:rPr>
+                <w:noProof/>
+              </w:rPr>
+              <w:tab/>
+            </w:r>
+            <w:r>
+              <w:rPr>
+                <w:rStyle w:val="Hyperlink"/>
+                <w:noProof/>
+              </w:rPr>
+              <w:t>Diagramme (UML / EER... )</w:t>
+            </w:r>
+            <w:r>
+              <w:rPr>
+                <w:noProof/>
+                <w:webHidden/>
+              </w:rPr>
+              <w:tab/>
+            </w:r>
+            <w:r>
+              <w:rPr>
+                <w:noProof/>
+                <w:webHidden/>
+              </w:rPr>
+              <w:fldChar w:fldCharType="begin"/>
+            </w:r>
+            <w:r>
+              <w:rPr>
+                <w:noProof/>
+                <w:webHidden/>
+              </w:rPr>
+              <w:instrText xml:space="preserve"> PAGEREF _Toc399854953 \h </w:instrText>
+            </w:r>
+            <w:r>
+              <w:rPr>
+                <w:noProof/>
+                <w:webHidden/>
+              </w:rPr>
+            </w:r>
+            <w:r>
+              <w:rPr>
+                <w:noProof/>
+                <w:webHidden/>
+              </w:rPr>
+              <w:fldChar w:fldCharType="separate"/>
+            </w:r>
+            <w:r>
+              <w:rPr>
+                <w:noProof/>
+                <w:webHidden/>
+              </w:rPr>
+              <w:t>2</w:t>
+            </w:r>
+            <w:r>
+              <w:rPr>
+                <w:noProof/>
+                <w:webHidden/>
+              </w:rPr>
+              <w:fldChar w:fldCharType="end"/>
+            </w:r>
+          </w:hyperlink>
+        </w:p>
+        <w:p>
+          <w:pPr>
+            <w:pStyle w:val="Verzeichnis1"/>
+            <w:tabs>
+              <w:tab w:val="left" w:pos="440"/>
+              <w:tab w:val="right" w:leader="dot" w:pos="9062"/>
+            </w:tabs>
+            <w:rPr>
+              <w:noProof/>
+            </w:rPr>
+          </w:pPr>
+          <w:hyperlink w:anchor="_Toc399854954" w:history="1">
+            <w:r>
+              <w:rPr>
+                <w:rStyle w:val="Hyperlink"/>
+                <w:noProof/>
+              </w:rPr>
+              <w:t>4.</w:t>
+            </w:r>
+            <w:r>
+              <w:rPr>
+                <w:noProof/>
+              </w:rPr>
+              <w:tab/>
+            </w:r>
+            <w:r>
+              <w:rPr>
+                <w:rStyle w:val="Hyperlink"/>
+                <w:noProof/>
+              </w:rPr>
+              <w:t>Things we</w:t>
+            </w:r>
+            <w:r>
+              <w:rPr>
+                <w:rStyle w:val="Hyperlink"/>
+                <w:noProof/>
+              </w:rPr>
+              <w:t>'ve done</w:t>
+            </w:r>
+            <w:r>
+              <w:rPr>
+                <w:noProof/>
+                <w:webHidden/>
+              </w:rPr>
+              <w:tab/>
+            </w:r>
+            <w:r>
+              <w:rPr>
+                <w:noProof/>
+                <w:webHidden/>
+              </w:rPr>
+              <w:fldChar w:fldCharType="begin"/>
+            </w:r>
+            <w:r>
+              <w:rPr>
+                <w:noProof/>
+                <w:webHidden/>
+              </w:rPr>
+              <w:instrText xml:space="preserve"> PAGEREF _Toc399854954 \h </w:instrText>
+            </w:r>
+            <w:r>
+              <w:rPr>
+                <w:noProof/>
+                <w:webHidden/>
+              </w:rPr>
+            </w:r>
+            <w:r>
+              <w:rPr>
+                <w:noProof/>
+                <w:webHidden/>
+              </w:rPr>
+              <w:fldChar w:fldCharType="separate"/>
+            </w:r>
+            <w:r>
+              <w:rPr>
+                <w:noProof/>
+                <w:webHidden/>
+              </w:rPr>
+              <w:t>3</w:t>
+            </w:r>
+            <w:r>
+              <w:rPr>
+                <w:noProof/>
+                <w:webHidden/>
+              </w:rPr>
+              <w:fldChar w:fldCharType="end"/>
+            </w:r>
+          </w:hyperlink>
+        </w:p>
+        <w:p>
+          <w:pPr>
+            <w:pStyle w:val="Verzeichnis1"/>
+            <w:tabs>
+              <w:tab w:val="left" w:pos="440"/>
+              <w:tab w:val="right" w:leader="dot" w:pos="9062"/>
+            </w:tabs>
+            <w:rPr>
+              <w:noProof/>
+            </w:rPr>
+          </w:pPr>
+          <w:hyperlink w:anchor="_Toc399854955" w:history="1">
+            <w:r>
+              <w:rPr>
+                <w:rStyle w:val="Hyperlink"/>
+                <w:noProof/>
+              </w:rPr>
+              <w:t>5.</w:t>
+            </w:r>
+            <w:r>
+              <w:rPr>
+                <w:noProof/>
+              </w:rPr>
+              <w:tab/>
+            </w:r>
+            <w:r>
+              <w:rPr>
+                <w:rStyle w:val="Hyperlink"/>
+                <w:noProof/>
+              </w:rPr>
+              <w:t>Lessons learned</w:t>
+            </w:r>
+            <w:r>
+              <w:rPr>
+                <w:noProof/>
+                <w:webHidden/>
+              </w:rPr>
+              <w:tab/>
+            </w:r>
+            <w:r>
+              <w:rPr>
+                <w:noProof/>
+                <w:webHidden/>
+              </w:rPr>
+              <w:fldChar w:fldCharType="begin"/>
+            </w:r>
+            <w:r>
+              <w:rPr>
+                <w:noProof/>
+                <w:webHidden/>
+              </w:rPr>
+              <w:instrText xml:space="preserve"> PAGEREF _Toc399854955 \h </w:instrText>
+            </w:r>
+            <w:r>
+              <w:rPr>
+                <w:noProof/>
+                <w:webHidden/>
+              </w:rPr>
+            </w:r>
+            <w:r>
+              <w:rPr>
+                <w:noProof/>
+                <w:webHidden/>
+              </w:rPr>
+              <w:fldChar w:fldCharType="separate"/>
+            </w:r>
+            <w:r>
+              <w:rPr>
+                <w:noProof/>
+                <w:webHidden/>
+              </w:rPr>
+              <w:t>3</w:t>
+            </w:r>
+            <w:r>
+              <w:rPr>
+                <w:noProof/>
+                <w:webHidden/>
+              </w:rPr>
+              <w:fldChar w:fldCharType="end"/>
+            </w:r>
+          </w:hyperlink>
+        </w:p>
+        <w:p>
+          <w:pPr>
+            <w:pStyle w:val="Verzeichnis1"/>
+            <w:tabs>
+              <w:tab w:val="left" w:pos="440"/>
+              <w:tab w:val="right" w:leader="dot" w:pos="9062"/>
+            </w:tabs>
+            <w:rPr>
+              <w:noProof/>
+            </w:rPr>
+          </w:pPr>
+          <w:hyperlink w:anchor="_Toc399854956" w:history="1">
+            <w:r>
+              <w:rPr>
+                <w:rStyle w:val="Hyperlink"/>
+                <w:noProof/>
+              </w:rPr>
+              <w:t>6.</w:t>
+            </w:r>
+            <w:r>
+              <w:rPr>
+                <w:noProof/>
+              </w:rPr>
+              <w:tab/>
+            </w:r>
+            <w:r>
+              <w:rPr>
+                <w:rStyle w:val="Hyperlink"/>
+                <w:noProof/>
+              </w:rPr>
+              <w:t>Quellen</w:t>
+            </w:r>
+            <w:r>
+              <w:rPr>
+                <w:noProof/>
+                <w:webHidden/>
+              </w:rPr>
+              <w:tab/>
+            </w:r>
+            <w:r>
+              <w:rPr>
+                <w:noProof/>
+                <w:webHidden/>
+              </w:rPr>
+              <w:fldChar w:fldCharType="begin"/>
+            </w:r>
+            <w:r>
+              <w:rPr>
+                <w:noProof/>
+                <w:webHidden/>
+              </w:rPr>
+              <w:instrText xml:space="preserve"> PAGEREF _Toc399854956 \h </w:instrText>
+            </w:r>
+            <w:r>
+              <w:rPr>
+                <w:noProof/>
+                <w:webHidden/>
+              </w:rPr>
+            </w:r>
+            <w:r>
+              <w:rPr>
+                <w:noProof/>
+                <w:webHidden/>
+              </w:rPr>
+              <w:fldChar w:fldCharType="separate"/>
+            </w:r>
+            <w:r>
+              <w:rPr>
+                <w:noProof/>
+                <w:webHidden/>
+              </w:rPr>
+              <w:t>3</w:t>
+            </w:r>
+            <w:r>
+              <w:rPr>
+                <w:noProof/>
+                <w:webHidden/>
+              </w:rPr>
+              <w:fldChar w:fldCharType="end"/>
+            </w:r>
+          </w:hyperlink>
+        </w:p>
+        <w:p>
+          <w:r>
+            <w:rPr>
+              <w:b/>
+              <w:bCs/>
+              <w:lang w:val="de-DE"/>
+            </w:rPr>
+            <w:fldChar w:fldCharType="end"/>
+          </w:r>
+        </w:p>
+      </w:sdtContent>
+    </w:sdt>
     <w:p>
       <w:pPr>
         <w:jc w:val="center"/>
@@ -66,29 +616,17 @@
     </w:p>
     <w:p>
       <w:pPr>
-        <w:pStyle w:val="Listenabsatz"/>
+        <w:pStyle w:val="berschrift1"/>
         <w:numPr>
           <w:ilvl w:val="0"/>
-          <w:numId w:val="1"/>
+          <w:numId w:val="3"/>
         </w:numPr>
-        <w:rPr>
-          <w:b/>
-          <w:sz w:val="28"/>
-        </w:rPr>
-      </w:pPr>
-      <w:r>
-        <w:rPr>
-          <w:sz w:val="28"/>
-        </w:rPr>
-        <w:t xml:space="preserve"> </w:t>
-      </w:r>
-      <w:r>
-        <w:rPr>
-          <w:b/>
-          <w:sz w:val="28"/>
-        </w:rPr>
+      </w:pPr>
+      <w:bookmarkStart w:id="0" w:name="_Toc399854951"/>
+      <w:r>
         <w:t>Zeitabschätzung / Zeitaufzeichnung</w:t>
       </w:r>
+      <w:bookmarkEnd w:id="0"/>
     </w:p>
     <w:p>
       <w:pPr>
@@ -104,53 +642,98 @@
     </w:p>
     <w:p>
       <w:pPr>
-        <w:pStyle w:val="Listenabsatz"/>
+        <w:rPr>
+          <w:sz w:val="28"/>
+        </w:rPr>
+      </w:pPr>
+    </w:p>
+    <w:p>
+      <w:pPr>
+        <w:rPr>
+          <w:sz w:val="28"/>
+        </w:rPr>
+      </w:pPr>
+    </w:p>
+    <w:p>
+      <w:pPr>
+        <w:rPr>
+          <w:sz w:val="28"/>
+        </w:rPr>
+      </w:pPr>
+    </w:p>
+    <w:p>
+      <w:pPr>
+        <w:rPr>
+          <w:sz w:val="28"/>
+        </w:rPr>
+      </w:pPr>
+    </w:p>
+    <w:p>
+      <w:pPr>
+        <w:rPr>
+          <w:sz w:val="28"/>
+        </w:rPr>
+      </w:pPr>
+    </w:p>
+    <w:p>
+      <w:pPr>
+        <w:rPr>
+          <w:sz w:val="28"/>
+        </w:rPr>
+      </w:pPr>
+    </w:p>
+    <w:p>
+      <w:pPr>
+        <w:rPr>
+          <w:sz w:val="28"/>
+        </w:rPr>
+      </w:pPr>
+    </w:p>
+    <w:p>
+      <w:pPr>
+        <w:rPr>
+          <w:sz w:val="28"/>
+        </w:rPr>
+      </w:pPr>
+    </w:p>
+    <w:p>
+      <w:pPr>
+        <w:pStyle w:val="berschrift1"/>
         <w:numPr>
           <w:ilvl w:val="0"/>
-          <w:numId w:val="1"/>
+          <w:numId w:val="3"/>
         </w:numPr>
-        <w:rPr>
-          <w:b/>
-          <w:sz w:val="28"/>
-        </w:rPr>
-      </w:pPr>
-      <w:r>
-        <w:rPr>
-          <w:sz w:val="28"/>
-        </w:rPr>
-        <w:t xml:space="preserve"> </w:t>
-      </w:r>
-      <w:r>
-        <w:rPr>
-          <w:b/>
-          <w:sz w:val="28"/>
-        </w:rPr>
+      </w:pPr>
+      <w:bookmarkStart w:id="1" w:name="_Toc399854952"/>
+      <w:r>
+        <w:lastRenderedPageBreak/>
         <w:t xml:space="preserve">Aufgabenstellung / </w:t>
       </w:r>
       <w:proofErr w:type="spellStart"/>
       <w:r>
-        <w:rPr>
-          <w:b/>
-          <w:sz w:val="28"/>
-        </w:rPr>
         <w:t>Requirementsanalyse</w:t>
       </w:r>
+      <w:bookmarkEnd w:id="1"/>
       <w:proofErr w:type="spellEnd"/>
     </w:p>
     <w:p>
       <w:pPr>
         <w:rPr>
-          <w:sz w:val="28"/>
-        </w:rPr>
-      </w:pPr>
-      <w:r>
-        <w:rPr>
           <w:rFonts w:ascii="Verdana" w:hAnsi="Verdana"/>
           <w:color w:val="333333"/>
           <w:sz w:val="21"/>
           <w:szCs w:val="21"/>
           <w:shd w:val="clear" w:color="auto" w:fill="FFFFFF"/>
         </w:rPr>
+      </w:pPr>
+      <w:r>
+        <w:rPr>
+          <w:rFonts w:ascii="Verdana" w:hAnsi="Verdana"/>
+          <w:color w:val="333333"/>
+          <w:sz w:val="21"/>
+          <w:szCs w:val="21"/>
+          <w:shd w:val="clear" w:color="auto" w:fill="FFFFFF"/>
+        </w:rPr>
         <w:t xml:space="preserve">Es soll eine Spielzeugroboter-Fabrik simuliert werden. Die einzelnen Bestandteile des Spielzeugroboters (kurz </w:t>
       </w:r>
       <w:proofErr w:type="spellStart"/>
@@ -448,29 +1031,105 @@
     <w:p>
       <w:pPr>
         <w:rPr>
-          <w:sz w:val="28"/>
-        </w:rPr>
-      </w:pPr>
-    </w:p>
-    <w:p>
-      <w:pPr>
-        <w:pStyle w:val="Listenabsatz"/>
+          <w:rFonts w:ascii="Verdana" w:hAnsi="Verdana"/>
+          <w:color w:val="333333"/>
+          <w:sz w:val="21"/>
+          <w:szCs w:val="21"/>
+          <w:shd w:val="clear" w:color="auto" w:fill="FFFFFF"/>
+        </w:rPr>
+      </w:pPr>
+    </w:p>
+    <w:p>
+      <w:pPr>
+        <w:rPr>
+          <w:rFonts w:ascii="Verdana" w:hAnsi="Verdana"/>
+          <w:color w:val="333333"/>
+          <w:sz w:val="21"/>
+          <w:szCs w:val="21"/>
+          <w:shd w:val="clear" w:color="auto" w:fill="FFFFFF"/>
+        </w:rPr>
+      </w:pPr>
+    </w:p>
+    <w:p>
+      <w:pPr>
+        <w:rPr>
+          <w:rFonts w:ascii="Verdana" w:hAnsi="Verdana"/>
+          <w:color w:val="333333"/>
+          <w:sz w:val="21"/>
+          <w:szCs w:val="21"/>
+          <w:shd w:val="clear" w:color="auto" w:fill="FFFFFF"/>
+        </w:rPr>
+      </w:pPr>
+    </w:p>
+    <w:p>
+      <w:pPr>
+        <w:rPr>
+          <w:rFonts w:ascii="Verdana" w:hAnsi="Verdana"/>
+          <w:color w:val="333333"/>
+          <w:sz w:val="21"/>
+          <w:szCs w:val="21"/>
+          <w:shd w:val="clear" w:color="auto" w:fill="FFFFFF"/>
+        </w:rPr>
+      </w:pPr>
+    </w:p>
+    <w:p>
+      <w:pPr>
+        <w:rPr>
+          <w:rFonts w:ascii="Verdana" w:hAnsi="Verdana"/>
+          <w:color w:val="333333"/>
+          <w:sz w:val="21"/>
+          <w:szCs w:val="21"/>
+          <w:shd w:val="clear" w:color="auto" w:fill="FFFFFF"/>
+        </w:rPr>
+      </w:pPr>
+    </w:p>
+    <w:p>
+      <w:pPr>
+        <w:rPr>
+          <w:rFonts w:ascii="Verdana" w:hAnsi="Verdana"/>
+          <w:color w:val="333333"/>
+          <w:sz w:val="21"/>
+          <w:szCs w:val="21"/>
+          <w:shd w:val="clear" w:color="auto" w:fill="FFFFFF"/>
+        </w:rPr>
+      </w:pPr>
+    </w:p>
+    <w:p>
+      <w:pPr>
+        <w:rPr>
+          <w:rFonts w:ascii="Verdana" w:hAnsi="Verdana"/>
+          <w:color w:val="333333"/>
+          <w:sz w:val="21"/>
+          <w:szCs w:val="21"/>
+          <w:shd w:val="clear" w:color="auto" w:fill="FFFFFF"/>
+        </w:rPr>
+      </w:pPr>
+    </w:p>
+    <w:p>
+      <w:pPr>
+        <w:rPr>
+          <w:rFonts w:ascii="Verdana" w:hAnsi="Verdana"/>
+          <w:color w:val="333333"/>
+          <w:sz w:val="21"/>
+          <w:szCs w:val="21"/>
+          <w:shd w:val="clear" w:color="auto" w:fill="FFFFFF"/>
+        </w:rPr>
+      </w:pPr>
+    </w:p>
+    <w:p>
+      <w:pPr>
+        <w:pStyle w:val="berschrift1"/>
         <w:numPr>
           <w:ilvl w:val="0"/>
-          <w:numId w:val="1"/>
+          <w:numId w:val="3"/>
         </w:numPr>
-        <w:rPr>
-          <w:b/>
-          <w:sz w:val="28"/>
-        </w:rPr>
-      </w:pPr>
-      <w:r>
-        <w:rPr>
-          <w:b/>
-          <w:sz w:val="28"/>
-        </w:rPr>
+      </w:pPr>
+      <w:bookmarkStart w:id="2" w:name="_Toc399854953"/>
+      <w:r>
+        <w:lastRenderedPageBreak/>
         <w:t>Diagramme (UML / EER... )</w:t>
       </w:r>
+      <w:bookmarkEnd w:id="2"/>
     </w:p>
     <w:p>
       <w:pPr>
@@ -595,47 +1254,33 @@
     </w:p>
     <w:p>
       <w:pPr>
-        <w:pStyle w:val="Listenabsatz"/>
+        <w:pStyle w:val="berschrift1"/>
         <w:numPr>
           <w:ilvl w:val="0"/>
-          <w:numId w:val="1"/>
+          <w:numId w:val="3"/>
         </w:numPr>
-        <w:rPr>
-          <w:b/>
-          <w:sz w:val="28"/>
-        </w:rPr>
-      </w:pPr>
-      <w:r>
-        <w:rPr>
-          <w:b/>
-          <w:sz w:val="28"/>
-        </w:rPr>
+      </w:pPr>
+      <w:bookmarkStart w:id="3" w:name="_Toc399854954"/>
+      <w:r>
+        <w:lastRenderedPageBreak/>
         <w:t xml:space="preserve">Things </w:t>
       </w:r>
       <w:proofErr w:type="spellStart"/>
       <w:r>
-        <w:rPr>
-          <w:b/>
-          <w:sz w:val="28"/>
-        </w:rPr>
-        <w:t>i've</w:t>
+        <w:t>we</w:t>
+      </w:r>
+      <w:r>
+        <w:t>'ve</w:t>
       </w:r>
       <w:proofErr w:type="spellEnd"/>
       <w:r>
-        <w:rPr>
-          <w:b/>
-          <w:sz w:val="28"/>
-        </w:rPr>
         <w:t xml:space="preserve"> </w:t>
       </w:r>
       <w:proofErr w:type="spellStart"/>
       <w:r>
-        <w:rPr>
-          <w:b/>
-          <w:sz w:val="28"/>
-        </w:rPr>
         <w:t>done</w:t>
       </w:r>
+      <w:bookmarkEnd w:id="3"/>
       <w:proofErr w:type="spellEnd"/>
     </w:p>
     <w:p>
@@ -644,57 +1289,45 @@
           <w:sz w:val="28"/>
         </w:rPr>
       </w:pPr>
-    </w:p>
-    <w:p>
-      <w:pPr>
-        <w:rPr>
-          <w:sz w:val="28"/>
-        </w:rPr>
-      </w:pPr>
-    </w:p>
-    <w:p>
-      <w:pPr>
-        <w:rPr>
-          <w:sz w:val="28"/>
-        </w:rPr>
-      </w:pPr>
-    </w:p>
-    <w:p>
-      <w:pPr>
-        <w:pStyle w:val="Listenabsatz"/>
+      <w:bookmarkStart w:id="4" w:name="_GoBack"/>
+      <w:bookmarkEnd w:id="4"/>
+    </w:p>
+    <w:p>
+      <w:pPr>
+        <w:rPr>
+          <w:sz w:val="28"/>
+        </w:rPr>
+      </w:pPr>
+    </w:p>
+    <w:p>
+      <w:pPr>
+        <w:rPr>
+          <w:sz w:val="28"/>
+        </w:rPr>
+      </w:pPr>
+    </w:p>
+    <w:p>
+      <w:pPr>
+        <w:pStyle w:val="berschrift1"/>
         <w:numPr>
           <w:ilvl w:val="0"/>
-          <w:numId w:val="1"/>
+          <w:numId w:val="3"/>
         </w:numPr>
-        <w:rPr>
-          <w:b/>
-          <w:sz w:val="28"/>
-        </w:rPr>
-      </w:pPr>
+      </w:pPr>
+      <w:bookmarkStart w:id="5" w:name="_Toc399854955"/>
       <w:proofErr w:type="spellStart"/>
       <w:r>
-        <w:rPr>
-          <w:b/>
-          <w:sz w:val="28"/>
-        </w:rPr>
         <w:t>Lessons</w:t>
       </w:r>
       <w:proofErr w:type="spellEnd"/>
       <w:r>
-        <w:rPr>
-          <w:b/>
-          <w:sz w:val="28"/>
-        </w:rPr>
         <w:t xml:space="preserve"> </w:t>
       </w:r>
       <w:proofErr w:type="spellStart"/>
       <w:r>
-        <w:rPr>
-          <w:b/>
-          <w:sz w:val="28"/>
-        </w:rPr>
         <w:t>learned</w:t>
       </w:r>
+      <w:bookmarkEnd w:id="5"/>
       <w:proofErr w:type="spellEnd"/>
     </w:p>
     <w:p>
@@ -915,23 +1548,17 @@
     </w:p>
     <w:p>
       <w:pPr>
-        <w:pStyle w:val="Listenabsatz"/>
+        <w:pStyle w:val="berschrift1"/>
         <w:numPr>
           <w:ilvl w:val="0"/>
-          <w:numId w:val="1"/>
+          <w:numId w:val="3"/>
         </w:numPr>
-        <w:rPr>
-          <w:b/>
-          <w:sz w:val="28"/>
-        </w:rPr>
-      </w:pPr>
-      <w:r>
-        <w:rPr>
-          <w:b/>
-          <w:sz w:val="28"/>
-        </w:rPr>
+      </w:pPr>
+      <w:bookmarkStart w:id="6" w:name="_Toc399854956"/>
+      <w:r>
         <w:t>Quellen</w:t>
       </w:r>
+      <w:bookmarkEnd w:id="6"/>
     </w:p>
     <w:p>
       <w:pPr>
@@ -1081,7 +1708,7 @@
             <w:noProof/>
             <w:lang w:val="de-DE"/>
           </w:rPr>
-          <w:t>2</w:t>
+          <w:t>4</w:t>
         </w:r>
         <w:r>
           <w:fldChar w:fldCharType="end"/>
@@ -1125,6 +1752,92 @@
 <file path=word/numbering.xml><?xml version="1.0" encoding="utf-8"?>
 <w:numbering xmlns:wpc="http://schemas.microsoft.com/office/word/2010/wordprocessingCanvas" xmlns:mc="http://schemas.openxmlformats.org/markup-compatibility/2006" xmlns:o="urn:schemas-microsoft-com:office:office" xmlns:r="http://schemas.openxmlformats.org/officeDocument/2006/relationships" xmlns:m="http://schemas.openxmlformats.org/officeDocument/2006/math" xmlns:v="urn:schemas-microsoft-com:vml" xmlns:wp14="http://schemas.microsoft.com/office/word/2010/wordprocessingDrawing" xmlns:wp="http://schemas.openxmlformats.org/drawingml/2006/wordprocessingDrawing" xmlns:w10="urn:schemas-microsoft-com:office:word" xmlns:w="http://schemas.openxmlformats.org/wordprocessingml/2006/main" xmlns:w14="http://schemas.microsoft.com/office/word/2010/wordml" xmlns:wpg="http://schemas.microsoft.com/office/word/2010/wordprocessingGroup" xmlns:wpi="http://schemas.microsoft.com/office/word/2010/wordprocessingInk" xmlns:wne="http://schemas.microsoft.com/office/word/2006/wordml" xmlns:wps="http://schemas.microsoft.com/office/word/2010/wordprocessingShape" mc:Ignorable="w14 wp14">
   <w:abstractNum w:abstractNumId="0">
+    <w:nsid w:val="06A35024"/>
+    <w:multiLevelType w:val="hybridMultilevel"/>
+    <w:tmpl w:val="8B362040"/>
+    <w:lvl w:ilvl="0" w:tplc="0C07000F">
+      <w:start w:val="1"/>
+      <w:numFmt w:val="decimal"/>
+      <w:lvlText w:val="%1."/>
+      <w:lvlJc w:val="left"/>
+      <w:pPr>
+        <w:ind w:left="720" w:hanging="360"/>
+      </w:pPr>
+    </w:lvl>
+    <w:lvl w:ilvl="1" w:tplc="0C070019" w:tentative="1">
+      <w:start w:val="1"/>
+      <w:numFmt w:val="lowerLetter"/>
+      <w:lvlText w:val="%2."/>
+      <w:lvlJc w:val="left"/>
+      <w:pPr>
+        <w:ind w:left="1440" w:hanging="360"/>
+      </w:pPr>
+    </w:lvl>
+    <w:lvl w:ilvl="2" w:tplc="0C07001B" w:tentative="1">
+      <w:start w:val="1"/>
+      <w:numFmt w:val="lowerRoman"/>
+      <w:lvlText w:val="%3."/>
+      <w:lvlJc w:val="right"/>
+      <w:pPr>
+        <w:ind w:left="2160" w:hanging="180"/>
+      </w:pPr>
+    </w:lvl>
+    <w:lvl w:ilvl="3" w:tplc="0C07000F" w:tentative="1">
+      <w:start w:val="1"/>
+      <w:numFmt w:val="decimal"/>
+      <w:lvlText w:val="%4."/>
+      <w:lvlJc w:val="left"/>
+      <w:pPr>
+        <w:ind w:left="2880" w:hanging="360"/>
+      </w:pPr>
+    </w:lvl>
+    <w:lvl w:ilvl="4" w:tplc="0C070019" w:tentative="1">
+      <w:start w:val="1"/>
+      <w:numFmt w:val="lowerLetter"/>
+      <w:lvlText w:val="%5."/>
+      <w:lvlJc w:val="left"/>
+      <w:pPr>
+        <w:ind w:left="3600" w:hanging="360"/>
+      </w:pPr>
+    </w:lvl>
+    <w:lvl w:ilvl="5" w:tplc="0C07001B" w:tentative="1">
+      <w:start w:val="1"/>
+      <w:numFmt w:val="lowerRoman"/>
+      <w:lvlText w:val="%6."/>
+      <w:lvlJc w:val="right"/>
+      <w:pPr>
+        <w:ind w:left="4320" w:hanging="180"/>
+      </w:pPr>
+    </w:lvl>
+    <w:lvl w:ilvl="6" w:tplc="0C07000F" w:tentative="1">
+      <w:start w:val="1"/>
+      <w:numFmt w:val="decimal"/>
+      <w:lvlText w:val="%7."/>
+      <w:lvlJc w:val="left"/>
+      <w:pPr>
+        <w:ind w:left="5040" w:hanging="360"/>
+      </w:pPr>
+    </w:lvl>
+    <w:lvl w:ilvl="7" w:tplc="0C070019" w:tentative="1">
+      <w:start w:val="1"/>
+      <w:numFmt w:val="lowerLetter"/>
+      <w:lvlText w:val="%8."/>
+      <w:lvlJc w:val="left"/>
+      <w:pPr>
+        <w:ind w:left="5760" w:hanging="360"/>
+      </w:pPr>
+    </w:lvl>
+    <w:lvl w:ilvl="8" w:tplc="0C07001B" w:tentative="1">
+      <w:start w:val="1"/>
+      <w:numFmt w:val="lowerRoman"/>
+      <w:lvlText w:val="%9."/>
+      <w:lvlJc w:val="right"/>
+      <w:pPr>
+        <w:ind w:left="6480" w:hanging="180"/>
+      </w:pPr>
+    </w:lvl>
+  </w:abstractNum>
+  <w:abstractNum w:abstractNumId="1">
     <w:nsid w:val="118137A9"/>
     <w:multiLevelType w:val="hybridMultilevel"/>
     <w:tmpl w:val="E4EE445C"/>
@@ -1213,7 +1926,265 @@
       </w:pPr>
     </w:lvl>
   </w:abstractNum>
-  <w:abstractNum w:abstractNumId="1">
+  <w:abstractNum w:abstractNumId="2">
+    <w:nsid w:val="1F6F235A"/>
+    <w:multiLevelType w:val="hybridMultilevel"/>
+    <w:tmpl w:val="C99E2680"/>
+    <w:lvl w:ilvl="0" w:tplc="0C07000F">
+      <w:start w:val="1"/>
+      <w:numFmt w:val="decimal"/>
+      <w:lvlText w:val="%1."/>
+      <w:lvlJc w:val="left"/>
+      <w:pPr>
+        <w:ind w:left="720" w:hanging="360"/>
+      </w:pPr>
+    </w:lvl>
+    <w:lvl w:ilvl="1" w:tplc="0C070019" w:tentative="1">
+      <w:start w:val="1"/>
+      <w:numFmt w:val="lowerLetter"/>
+      <w:lvlText w:val="%2."/>
+      <w:lvlJc w:val="left"/>
+      <w:pPr>
+        <w:ind w:left="1440" w:hanging="360"/>
+      </w:pPr>
+    </w:lvl>
+    <w:lvl w:ilvl="2" w:tplc="0C07001B" w:tentative="1">
+      <w:start w:val="1"/>
+      <w:numFmt w:val="lowerRoman"/>
+      <w:lvlText w:val="%3."/>
+      <w:lvlJc w:val="right"/>
+      <w:pPr>
+        <w:ind w:left="2160" w:hanging="180"/>
+      </w:pPr>
+    </w:lvl>
+    <w:lvl w:ilvl="3" w:tplc="0C07000F" w:tentative="1">
+      <w:start w:val="1"/>
+      <w:numFmt w:val="decimal"/>
+      <w:lvlText w:val="%4."/>
+      <w:lvlJc w:val="left"/>
+      <w:pPr>
+        <w:ind w:left="2880" w:hanging="360"/>
+      </w:pPr>
+    </w:lvl>
+    <w:lvl w:ilvl="4" w:tplc="0C070019" w:tentative="1">
+      <w:start w:val="1"/>
+      <w:numFmt w:val="lowerLetter"/>
+      <w:lvlText w:val="%5."/>
+      <w:lvlJc w:val="left"/>
+      <w:pPr>
+        <w:ind w:left="3600" w:hanging="360"/>
+      </w:pPr>
+    </w:lvl>
+    <w:lvl w:ilvl="5" w:tplc="0C07001B" w:tentative="1">
+      <w:start w:val="1"/>
+      <w:numFmt w:val="lowerRoman"/>
+      <w:lvlText w:val="%6."/>
+      <w:lvlJc w:val="right"/>
+      <w:pPr>
+        <w:ind w:left="4320" w:hanging="180"/>
+      </w:pPr>
+    </w:lvl>
+    <w:lvl w:ilvl="6" w:tplc="0C07000F" w:tentative="1">
+      <w:start w:val="1"/>
+      <w:numFmt w:val="decimal"/>
+      <w:lvlText w:val="%7."/>
+      <w:lvlJc w:val="left"/>
+      <w:pPr>
+        <w:ind w:left="5040" w:hanging="360"/>
+      </w:pPr>
+    </w:lvl>
+    <w:lvl w:ilvl="7" w:tplc="0C070019" w:tentative="1">
+      <w:start w:val="1"/>
+      <w:numFmt w:val="lowerLetter"/>
+      <w:lvlText w:val="%8."/>
+      <w:lvlJc w:val="left"/>
+      <w:pPr>
+        <w:ind w:left="5760" w:hanging="360"/>
+      </w:pPr>
+    </w:lvl>
+    <w:lvl w:ilvl="8" w:tplc="0C07001B" w:tentative="1">
+      <w:start w:val="1"/>
+      <w:numFmt w:val="lowerRoman"/>
+      <w:lvlText w:val="%9."/>
+      <w:lvlJc w:val="right"/>
+      <w:pPr>
+        <w:ind w:left="6480" w:hanging="180"/>
+      </w:pPr>
+    </w:lvl>
+  </w:abstractNum>
+  <w:abstractNum w:abstractNumId="3">
+    <w:nsid w:val="2C4B65E4"/>
+    <w:multiLevelType w:val="hybridMultilevel"/>
+    <w:tmpl w:val="2DA225F8"/>
+    <w:lvl w:ilvl="0" w:tplc="0C07000F">
+      <w:start w:val="1"/>
+      <w:numFmt w:val="decimal"/>
+      <w:lvlText w:val="%1."/>
+      <w:lvlJc w:val="left"/>
+      <w:pPr>
+        <w:ind w:left="720" w:hanging="360"/>
+      </w:pPr>
+    </w:lvl>
+    <w:lvl w:ilvl="1" w:tplc="0C070019" w:tentative="1">
+      <w:start w:val="1"/>
+      <w:numFmt w:val="lowerLetter"/>
+      <w:lvlText w:val="%2."/>
+      <w:lvlJc w:val="left"/>
+      <w:pPr>
+        <w:ind w:left="1440" w:hanging="360"/>
+      </w:pPr>
+    </w:lvl>
+    <w:lvl w:ilvl="2" w:tplc="0C07001B" w:tentative="1">
+      <w:start w:val="1"/>
+      <w:numFmt w:val="lowerRoman"/>
+      <w:lvlText w:val="%3."/>
+      <w:lvlJc w:val="right"/>
+      <w:pPr>
+        <w:ind w:left="2160" w:hanging="180"/>
+      </w:pPr>
+    </w:lvl>
+    <w:lvl w:ilvl="3" w:tplc="0C07000F" w:tentative="1">
+      <w:start w:val="1"/>
+      <w:numFmt w:val="decimal"/>
+      <w:lvlText w:val="%4."/>
+      <w:lvlJc w:val="left"/>
+      <w:pPr>
+        <w:ind w:left="2880" w:hanging="360"/>
+      </w:pPr>
+    </w:lvl>
+    <w:lvl w:ilvl="4" w:tplc="0C070019" w:tentative="1">
+      <w:start w:val="1"/>
+      <w:numFmt w:val="lowerLetter"/>
+      <w:lvlText w:val="%5."/>
+      <w:lvlJc w:val="left"/>
+      <w:pPr>
+        <w:ind w:left="3600" w:hanging="360"/>
+      </w:pPr>
+    </w:lvl>
+    <w:lvl w:ilvl="5" w:tplc="0C07001B" w:tentative="1">
+      <w:start w:val="1"/>
+      <w:numFmt w:val="lowerRoman"/>
+      <w:lvlText w:val="%6."/>
+      <w:lvlJc w:val="right"/>
+      <w:pPr>
+        <w:ind w:left="4320" w:hanging="180"/>
+      </w:pPr>
+    </w:lvl>
+    <w:lvl w:ilvl="6" w:tplc="0C07000F" w:tentative="1">
+      <w:start w:val="1"/>
+      <w:numFmt w:val="decimal"/>
+      <w:lvlText w:val="%7."/>
+      <w:lvlJc w:val="left"/>
+      <w:pPr>
+        <w:ind w:left="5040" w:hanging="360"/>
+      </w:pPr>
+    </w:lvl>
+    <w:lvl w:ilvl="7" w:tplc="0C070019" w:tentative="1">
+      <w:start w:val="1"/>
+      <w:numFmt w:val="lowerLetter"/>
+      <w:lvlText w:val="%8."/>
+      <w:lvlJc w:val="left"/>
+      <w:pPr>
+        <w:ind w:left="5760" w:hanging="360"/>
+      </w:pPr>
+    </w:lvl>
+    <w:lvl w:ilvl="8" w:tplc="0C07001B" w:tentative="1">
+      <w:start w:val="1"/>
+      <w:numFmt w:val="lowerRoman"/>
+      <w:lvlText w:val="%9."/>
+      <w:lvlJc w:val="right"/>
+      <w:pPr>
+        <w:ind w:left="6480" w:hanging="180"/>
+      </w:pPr>
+    </w:lvl>
+  </w:abstractNum>
+  <w:abstractNum w:abstractNumId="4">
+    <w:nsid w:val="6CC9173E"/>
+    <w:multiLevelType w:val="hybridMultilevel"/>
+    <w:tmpl w:val="2702DCDA"/>
+    <w:lvl w:ilvl="0" w:tplc="0C07000F">
+      <w:start w:val="1"/>
+      <w:numFmt w:val="decimal"/>
+      <w:lvlText w:val="%1."/>
+      <w:lvlJc w:val="left"/>
+      <w:pPr>
+        <w:ind w:left="780" w:hanging="360"/>
+      </w:pPr>
+    </w:lvl>
+    <w:lvl w:ilvl="1" w:tplc="0C070019" w:tentative="1">
+      <w:start w:val="1"/>
+      <w:numFmt w:val="lowerLetter"/>
+      <w:lvlText w:val="%2."/>
+      <w:lvlJc w:val="left"/>
+      <w:pPr>
+        <w:ind w:left="1500" w:hanging="360"/>
+      </w:pPr>
+    </w:lvl>
+    <w:lvl w:ilvl="2" w:tplc="0C07001B" w:tentative="1">
+      <w:start w:val="1"/>
+      <w:numFmt w:val="lowerRoman"/>
+      <w:lvlText w:val="%3."/>
+      <w:lvlJc w:val="right"/>
+      <w:pPr>
+        <w:ind w:left="2220" w:hanging="180"/>
+      </w:pPr>
+    </w:lvl>
+    <w:lvl w:ilvl="3" w:tplc="0C07000F" w:tentative="1">
+      <w:start w:val="1"/>
+      <w:numFmt w:val="decimal"/>
+      <w:lvlText w:val="%4."/>
+      <w:lvlJc w:val="left"/>
+      <w:pPr>
+        <w:ind w:left="2940" w:hanging="360"/>
+      </w:pPr>
+    </w:lvl>
+    <w:lvl w:ilvl="4" w:tplc="0C070019" w:tentative="1">
+      <w:start w:val="1"/>
+      <w:numFmt w:val="lowerLetter"/>
+      <w:lvlText w:val="%5."/>
+      <w:lvlJc w:val="left"/>
+      <w:pPr>
+        <w:ind w:left="3660" w:hanging="360"/>
+      </w:pPr>
+    </w:lvl>
+    <w:lvl w:ilvl="5" w:tplc="0C07001B" w:tentative="1">
+      <w:start w:val="1"/>
+      <w:numFmt w:val="lowerRoman"/>
+      <w:lvlText w:val="%6."/>
+      <w:lvlJc w:val="right"/>
+      <w:pPr>
+        <w:ind w:left="4380" w:hanging="180"/>
+      </w:pPr>
+    </w:lvl>
+    <w:lvl w:ilvl="6" w:tplc="0C07000F" w:tentative="1">
+      <w:start w:val="1"/>
+      <w:numFmt w:val="decimal"/>
+      <w:lvlText w:val="%7."/>
+      <w:lvlJc w:val="left"/>
+      <w:pPr>
+        <w:ind w:left="5100" w:hanging="360"/>
+      </w:pPr>
+    </w:lvl>
+    <w:lvl w:ilvl="7" w:tplc="0C070019" w:tentative="1">
+      <w:start w:val="1"/>
+      <w:numFmt w:val="lowerLetter"/>
+      <w:lvlText w:val="%8."/>
+      <w:lvlJc w:val="left"/>
+      <w:pPr>
+        <w:ind w:left="5820" w:hanging="360"/>
+      </w:pPr>
+    </w:lvl>
+    <w:lvl w:ilvl="8" w:tplc="0C07001B" w:tentative="1">
+      <w:start w:val="1"/>
+      <w:numFmt w:val="lowerRoman"/>
+      <w:lvlText w:val="%9."/>
+      <w:lvlJc w:val="right"/>
+      <w:pPr>
+        <w:ind w:left="6540" w:hanging="180"/>
+      </w:pPr>
+    </w:lvl>
+  </w:abstractNum>
+  <w:abstractNum w:abstractNumId="5">
     <w:nsid w:val="6F61321F"/>
     <w:multiLevelType w:val="hybridMultilevel"/>
     <w:tmpl w:val="6AD29004"/>
@@ -1326,11 +2297,112 @@
       </w:rPr>
     </w:lvl>
   </w:abstractNum>
+  <w:abstractNum w:abstractNumId="6">
+    <w:nsid w:val="6FEA3DA4"/>
+    <w:multiLevelType w:val="hybridMultilevel"/>
+    <w:tmpl w:val="037AD29A"/>
+    <w:lvl w:ilvl="0" w:tplc="0C07000F">
+      <w:start w:val="1"/>
+      <w:numFmt w:val="decimal"/>
+      <w:lvlText w:val="%1."/>
+      <w:lvlJc w:val="left"/>
+      <w:pPr>
+        <w:ind w:left="1080" w:hanging="360"/>
+      </w:pPr>
+    </w:lvl>
+    <w:lvl w:ilvl="1" w:tplc="0C070019" w:tentative="1">
+      <w:start w:val="1"/>
+      <w:numFmt w:val="lowerLetter"/>
+      <w:lvlText w:val="%2."/>
+      <w:lvlJc w:val="left"/>
+      <w:pPr>
+        <w:ind w:left="1800" w:hanging="360"/>
+      </w:pPr>
+    </w:lvl>
+    <w:lvl w:ilvl="2" w:tplc="0C07001B" w:tentative="1">
+      <w:start w:val="1"/>
+      <w:numFmt w:val="lowerRoman"/>
+      <w:lvlText w:val="%3."/>
+      <w:lvlJc w:val="right"/>
+      <w:pPr>
+        <w:ind w:left="2520" w:hanging="180"/>
+      </w:pPr>
+    </w:lvl>
+    <w:lvl w:ilvl="3" w:tplc="0C07000F" w:tentative="1">
+      <w:start w:val="1"/>
+      <w:numFmt w:val="decimal"/>
+      <w:lvlText w:val="%4."/>
+      <w:lvlJc w:val="left"/>
+      <w:pPr>
+        <w:ind w:left="3240" w:hanging="360"/>
+      </w:pPr>
+    </w:lvl>
+    <w:lvl w:ilvl="4" w:tplc="0C070019" w:tentative="1">
+      <w:start w:val="1"/>
+      <w:numFmt w:val="lowerLetter"/>
+      <w:lvlText w:val="%5."/>
+      <w:lvlJc w:val="left"/>
+      <w:pPr>
+        <w:ind w:left="3960" w:hanging="360"/>
+      </w:pPr>
+    </w:lvl>
+    <w:lvl w:ilvl="5" w:tplc="0C07001B" w:tentative="1">
+      <w:start w:val="1"/>
+      <w:numFmt w:val="lowerRoman"/>
+      <w:lvlText w:val="%6."/>
+      <w:lvlJc w:val="right"/>
+      <w:pPr>
+        <w:ind w:left="4680" w:hanging="180"/>
+      </w:pPr>
+    </w:lvl>
+    <w:lvl w:ilvl="6" w:tplc="0C07000F" w:tentative="1">
+      <w:start w:val="1"/>
+      <w:numFmt w:val="decimal"/>
+      <w:lvlText w:val="%7."/>
+      <w:lvlJc w:val="left"/>
+      <w:pPr>
+        <w:ind w:left="5400" w:hanging="360"/>
+      </w:pPr>
+    </w:lvl>
+    <w:lvl w:ilvl="7" w:tplc="0C070019" w:tentative="1">
+      <w:start w:val="1"/>
+      <w:numFmt w:val="lowerLetter"/>
+      <w:lvlText w:val="%8."/>
+      <w:lvlJc w:val="left"/>
+      <w:pPr>
+        <w:ind w:left="6120" w:hanging="360"/>
+      </w:pPr>
+    </w:lvl>
+    <w:lvl w:ilvl="8" w:tplc="0C07001B" w:tentative="1">
+      <w:start w:val="1"/>
+      <w:numFmt w:val="lowerRoman"/>
+      <w:lvlText w:val="%9."/>
+      <w:lvlJc w:val="right"/>
+      <w:pPr>
+        <w:ind w:left="6840" w:hanging="180"/>
+      </w:pPr>
+    </w:lvl>
+  </w:abstractNum>
   <w:num w:numId="1">
+    <w:abstractNumId w:val="1"/>
+  </w:num>
+  <w:num w:numId="2">
+    <w:abstractNumId w:val="5"/>
+  </w:num>
+  <w:num w:numId="3">
+    <w:abstractNumId w:val="4"/>
+  </w:num>
+  <w:num w:numId="4">
     <w:abstractNumId w:val="0"/>
   </w:num>
-  <w:num w:numId="2">
-    <w:abstractNumId w:val="1"/>
+  <w:num w:numId="5">
+    <w:abstractNumId w:val="6"/>
+  </w:num>
+  <w:num w:numId="6">
+    <w:abstractNumId w:val="2"/>
+  </w:num>
+  <w:num w:numId="7">
+    <w:abstractNumId w:val="3"/>
   </w:num>
 </w:numbering>
 </file>
@@ -1671,6 +2743,18 @@
     <w:uiPriority w:val="99"/>
     <w:rsid w:val="005433DA"/>
   </w:style>
+  <w:style w:type="paragraph" w:styleId="Verzeichnis1">
+    <w:name w:val="toc 1"/>
+    <w:basedOn w:val="Standard"/>
+    <w:next w:val="Standard"/>
+    <w:autoRedefine/>
+    <w:uiPriority w:val="39"/>
+    <w:unhideWhenUsed/>
+    <w:rsid w:val="00F31275"/>
+    <w:pPr>
+      <w:spacing w:after="100"/>
+    </w:pPr>
+  </w:style>
 </w:styles>
 </file>
 
@@ -2010,6 +3094,18 @@
     <w:uiPriority w:val="99"/>
     <w:rsid w:val="005433DA"/>
   </w:style>
+  <w:style w:type="paragraph" w:styleId="Verzeichnis1">
+    <w:name w:val="toc 1"/>
+    <w:basedOn w:val="Standard"/>
+    <w:next w:val="Standard"/>
+    <w:autoRedefine/>
+    <w:uiPriority w:val="39"/>
+    <w:unhideWhenUsed/>
+    <w:rsid w:val="00F31275"/>
+    <w:pPr>
+      <w:spacing w:after="100"/>
+    </w:pPr>
+  </w:style>
 </w:styles>
 </file>
 
@@ -2303,7 +3399,7 @@
 </file>
 
 <file path=customXml/itemProps1.xml><?xml version="1.0" encoding="utf-8"?>
-<ds:datastoreItem xmlns:ds="http://schemas.openxmlformats.org/officeDocument/2006/customXml" ds:itemID="{6C95B8A0-C021-43EC-86FA-10DE6EC0CDDA}">
+<ds:datastoreItem xmlns:ds="http://schemas.openxmlformats.org/officeDocument/2006/customXml" ds:itemID="{4AC2D5C2-E3D0-4F8D-BD36-409DFFCE94C2}">
   <ds:schemaRefs>
     <ds:schemaRef ds:uri="http://schemas.openxmlformats.org/officeDocument/2006/bibliography"/>
   </ds:schemaRefs>

</xml_diff>

<commit_message>
Weiter ergänzt & bin mit meinem Latein am Ende
</commit_message>
<xml_diff>
--- a/Protokoll/Protokoll.docx
+++ b/Protokoll/Protokoll.docx
@@ -955,9 +955,6 @@
                                     </w:rPr>
                                     <w:alias w:val="Firma"/>
                                     <w:id w:val="-1400902858"/>
-                                    <w:placeholder>
-                                      <w:docPart w:val="110BE8E4698A415DAC31049FF636BA8C"/>
-                                    </w:placeholder>
                                     <w:dataBinding w:prefixMappings="xmlns:ns0='http://schemas.openxmlformats.org/officeDocument/2006/extended-properties'" w:xpath="/ns0:Properties[1]/ns0:Company[1]" w:storeItemID="{6668398D-A668-4E3E-A5EB-62B293D839F1}"/>
                                     <w:text/>
                                   </w:sdtPr>
@@ -1183,8 +1180,20 @@
                                           <w:sz w:val="40"/>
                                           <w:szCs w:val="40"/>
                                         </w:rPr>
-                                        <w:t>Fock, Hackenberger, Tiryaki</w:t>
+                                        <w:t xml:space="preserve">Fock, Hackenberger, </w:t>
                                       </w:r>
+                                      <w:proofErr w:type="spellStart"/>
+                                      <w:r>
+                                        <w:rPr>
+                                          <w:b/>
+                                          <w:bCs/>
+                                          <w:color w:val="4F81BD" w:themeColor="accent1"/>
+                                          <w:sz w:val="40"/>
+                                          <w:szCs w:val="40"/>
+                                        </w:rPr>
+                                        <w:t>Tiryaki</w:t>
+                                      </w:r>
+                                      <w:proofErr w:type="spellEnd"/>
                                     </w:p>
                                   </w:sdtContent>
                                 </w:sdt>
@@ -1312,9 +1321,6 @@
                               </w:rPr>
                               <w:alias w:val="Firma"/>
                               <w:id w:val="-1400902858"/>
-                              <w:placeholder>
-                                <w:docPart w:val="110BE8E4698A415DAC31049FF636BA8C"/>
-                              </w:placeholder>
                               <w:dataBinding w:prefixMappings="xmlns:ns0='http://schemas.openxmlformats.org/officeDocument/2006/extended-properties'" w:xpath="/ns0:Properties[1]/ns0:Company[1]" w:storeItemID="{6668398D-A668-4E3E-A5EB-62B293D839F1}"/>
                               <w:text/>
                             </w:sdtPr>
@@ -1462,8 +1468,20 @@
                                     <w:sz w:val="40"/>
                                     <w:szCs w:val="40"/>
                                   </w:rPr>
-                                  <w:t>Fock, Hackenberger, Tiryaki</w:t>
+                                  <w:t xml:space="preserve">Fock, Hackenberger, </w:t>
                                 </w:r>
+                                <w:proofErr w:type="spellStart"/>
+                                <w:r>
+                                  <w:rPr>
+                                    <w:b/>
+                                    <w:bCs/>
+                                    <w:color w:val="4F81BD" w:themeColor="accent1"/>
+                                    <w:sz w:val="40"/>
+                                    <w:szCs w:val="40"/>
+                                  </w:rPr>
+                                  <w:t>Tiryaki</w:t>
+                                </w:r>
+                                <w:proofErr w:type="spellEnd"/>
                               </w:p>
                             </w:sdtContent>
                           </w:sdt>
@@ -2307,9 +2325,17 @@
         <w:rPr>
           <w:sz w:val="36"/>
         </w:rPr>
-        <w:t>Aufgabenstellung / Requirementsanalyse</w:t>
+        <w:t xml:space="preserve">Aufgabenstellung / </w:t>
+      </w:r>
+      <w:proofErr w:type="spellStart"/>
+      <w:r>
+        <w:rPr>
+          <w:sz w:val="36"/>
+        </w:rPr>
+        <w:t>Requirementsanalyse</w:t>
       </w:r>
       <w:bookmarkEnd w:id="0"/>
+      <w:proofErr w:type="spellEnd"/>
     </w:p>
     <w:p/>
     <w:p>
@@ -2377,25 +2403,29 @@
           <w:szCs w:val="28"/>
           <w:shd w:val="clear" w:color="auto" w:fill="FFFFFF"/>
         </w:rPr>
-        <w:t>Die Lieferanten schreiben ihre Teile ins Lager-File mit zufällig (PRNG?) erstellten Zahlenfeldern. Die Art der gelieferten Teile soll nach einer bestimmten Zeit gewechselt werden.</w:t>
-      </w:r>
+        <w:t xml:space="preserve">Die Lieferanten schreiben ihre Teile ins Lager-File mit </w:t>
+      </w:r>
+      <w:proofErr w:type="gramStart"/>
       <w:r>
         <w:rPr>
           <w:rFonts w:ascii="Arial" w:hAnsi="Arial" w:cs="Arial"/>
           <w:color w:val="333333"/>
           <w:sz w:val="28"/>
           <w:szCs w:val="28"/>
-        </w:rPr>
-        <w:br/>
-      </w:r>
+          <w:shd w:val="clear" w:color="auto" w:fill="FFFFFF"/>
+        </w:rPr>
+        <w:t>zufällig (PRNG?)</w:t>
+      </w:r>
+      <w:proofErr w:type="gramEnd"/>
       <w:r>
         <w:rPr>
           <w:rFonts w:ascii="Arial" w:hAnsi="Arial" w:cs="Arial"/>
           <w:color w:val="333333"/>
           <w:sz w:val="28"/>
           <w:szCs w:val="28"/>
-        </w:rPr>
-        <w:br/>
+          <w:shd w:val="clear" w:color="auto" w:fill="FFFFFF"/>
+        </w:rPr>
+        <w:t xml:space="preserve"> erstellten Zahlenfeldern. Die Art der gelieferten Teile soll nach einer bestimmten Zeit gewechselt werden.</w:t>
       </w:r>
       <w:r>
         <w:rPr>
@@ -2403,9 +2433,8 @@
           <w:color w:val="333333"/>
           <w:sz w:val="28"/>
           <w:szCs w:val="28"/>
-          <w:shd w:val="clear" w:color="auto" w:fill="FFFFFF"/>
-        </w:rPr>
-        <w:t>Die Montagemitarbeiter müssen nun für einen "Threadee" alle entsprechenden Teile anfordern und diese zusammenbauen. Der Vorgang des Zusammenbauens wird durch das Sortieren der einzelnen Ganzzahlenfelder simuliert. Der fertige "Threadee" wird nun mit der Mitarbeiter-ID des Monteurs versehen.</w:t>
+        </w:rPr>
+        <w:br/>
       </w:r>
       <w:r>
         <w:rPr>
@@ -2422,8 +2451,9 @@
           <w:color w:val="333333"/>
           <w:sz w:val="28"/>
           <w:szCs w:val="28"/>
-        </w:rPr>
-        <w:br/>
+          <w:shd w:val="clear" w:color="auto" w:fill="FFFFFF"/>
+        </w:rPr>
+        <w:t>Die Montagemitarbeiter müssen nun für einen "Threadee" alle entsprechenden Teile anfordern und diese zusammenbauen. Der Vorgang des Zusammenbauens wird durch das Sortieren der einzelnen Ganzzahlenfelder simuliert. Der fertige "Threadee" wird nun mit der Mitarbeiter-ID des Monteurs versehen.</w:t>
       </w:r>
       <w:r>
         <w:rPr>
@@ -2431,9 +2461,8 @@
           <w:color w:val="333333"/>
           <w:sz w:val="28"/>
           <w:szCs w:val="28"/>
-          <w:shd w:val="clear" w:color="auto" w:fill="FFFFFF"/>
-        </w:rPr>
-        <w:t>Es ist zu bedenken, dass ein Roboter immer alle Teile benötigt um hergestellt werden zu können. Sollte ein Monteur nicht alle Teile bekommen, muss er die angeforderten Teile wieder zurückgeben um andere Monteure nicht zu blockieren. Fertige "Threadee"s werden zur Auslieferung in das Lager zurück gestellt.</w:t>
+        </w:rPr>
+        <w:br/>
       </w:r>
       <w:r>
         <w:rPr>
@@ -2450,9 +2479,11 @@
           <w:color w:val="333333"/>
           <w:sz w:val="28"/>
           <w:szCs w:val="28"/>
-        </w:rPr>
-        <w:br/>
-      </w:r>
+          <w:shd w:val="clear" w:color="auto" w:fill="FFFFFF"/>
+        </w:rPr>
+        <w:t>Es ist zu bedenken, dass ein Roboter immer alle Teile benötigt um hergestellt werden zu können. Sollte ein Monteur nicht alle Teile bekommen, muss er die angeforderten Teile wieder zurückgeben um andere Monteure nicht zu blockieren. Fertige "</w:t>
+      </w:r>
+      <w:proofErr w:type="spellStart"/>
       <w:r>
         <w:rPr>
           <w:rFonts w:ascii="Arial" w:hAnsi="Arial" w:cs="Arial"/>
@@ -2461,16 +2492,18 @@
           <w:szCs w:val="28"/>
           <w:shd w:val="clear" w:color="auto" w:fill="FFFFFF"/>
         </w:rPr>
-        <w:t>Alle Aktivitäten der Mitarbeiter muss in einem Logfile protokolliert werden. Verwenden Sie dazu Log4J [1].</w:t>
-      </w:r>
+        <w:t>Threadee"s</w:t>
+      </w:r>
+      <w:proofErr w:type="spellEnd"/>
       <w:r>
         <w:rPr>
           <w:rFonts w:ascii="Arial" w:hAnsi="Arial" w:cs="Arial"/>
           <w:color w:val="333333"/>
           <w:sz w:val="28"/>
           <w:szCs w:val="28"/>
-        </w:rPr>
-        <w:br/>
+          <w:shd w:val="clear" w:color="auto" w:fill="FFFFFF"/>
+        </w:rPr>
+        <w:t xml:space="preserve"> werden zur Auslieferung in das Lager zurück gestellt.</w:t>
       </w:r>
       <w:r>
         <w:rPr>
@@ -2479,6 +2512,43 @@
           <w:sz w:val="28"/>
           <w:szCs w:val="28"/>
         </w:rPr>
+        <w:br/>
+      </w:r>
+      <w:r>
+        <w:rPr>
+          <w:rFonts w:ascii="Arial" w:hAnsi="Arial" w:cs="Arial"/>
+          <w:color w:val="333333"/>
+          <w:sz w:val="28"/>
+          <w:szCs w:val="28"/>
+        </w:rPr>
+        <w:br/>
+      </w:r>
+      <w:r>
+        <w:rPr>
+          <w:rFonts w:ascii="Arial" w:hAnsi="Arial" w:cs="Arial"/>
+          <w:color w:val="333333"/>
+          <w:sz w:val="28"/>
+          <w:szCs w:val="28"/>
+          <w:shd w:val="clear" w:color="auto" w:fill="FFFFFF"/>
+        </w:rPr>
+        <w:t>Alle Aktivitäten der Mitarbeiter muss in einem Logfile protokolliert werden. Verwenden Sie dazu Log4J [1].</w:t>
+      </w:r>
+      <w:r>
+        <w:rPr>
+          <w:rFonts w:ascii="Arial" w:hAnsi="Arial" w:cs="Arial"/>
+          <w:color w:val="333333"/>
+          <w:sz w:val="28"/>
+          <w:szCs w:val="28"/>
+        </w:rPr>
+        <w:br/>
+      </w:r>
+      <w:r>
+        <w:rPr>
+          <w:rFonts w:ascii="Arial" w:hAnsi="Arial" w:cs="Arial"/>
+          <w:color w:val="333333"/>
+          <w:sz w:val="28"/>
+          <w:szCs w:val="28"/>
+        </w:rPr>
         <w:lastRenderedPageBreak/>
         <w:br/>
       </w:r>
@@ -2490,7 +2560,29 @@
           <w:szCs w:val="28"/>
           <w:shd w:val="clear" w:color="auto" w:fill="FFFFFF"/>
         </w:rPr>
-        <w:t>Die IDs der Mitarbeiter werden in der Fabrik durch das Sekretariat verwaltet. Es dürfen nur eindeutige IDs vergeben werden. Das Sekretariat vergibt auch die eindeutigen Kennungen für die erstellten "Threadee"s.</w:t>
+        <w:t>Die IDs der Mitarbeiter werden in der Fabrik durch das Sekretariat verwaltet. Es dürfen nur eindeutige IDs vergeben werden. Das Sekretariat vergibt auch die eindeutigen Kennungen für die erstellten "</w:t>
+      </w:r>
+      <w:proofErr w:type="spellStart"/>
+      <w:r>
+        <w:rPr>
+          <w:rFonts w:ascii="Arial" w:hAnsi="Arial" w:cs="Arial"/>
+          <w:color w:val="333333"/>
+          <w:sz w:val="28"/>
+          <w:szCs w:val="28"/>
+          <w:shd w:val="clear" w:color="auto" w:fill="FFFFFF"/>
+        </w:rPr>
+        <w:t>Threadee"s</w:t>
+      </w:r>
+      <w:proofErr w:type="spellEnd"/>
+      <w:r>
+        <w:rPr>
+          <w:rFonts w:ascii="Arial" w:hAnsi="Arial" w:cs="Arial"/>
+          <w:color w:val="333333"/>
+          <w:sz w:val="28"/>
+          <w:szCs w:val="28"/>
+          <w:shd w:val="clear" w:color="auto" w:fill="FFFFFF"/>
+        </w:rPr>
+        <w:t>.</w:t>
       </w:r>
     </w:p>
     <w:p>
@@ -2546,7 +2638,47 @@
           <w:sz w:val="28"/>
           <w:szCs w:val="28"/>
         </w:rPr>
-        <w:t>Verwenden Sie (optional) für die einzelnen Arbeiter das ExecutorService mit ThreadPools. Achten Sie, dass die Monteure nicht "verhungern". Angeforderte Ressourcen müssen auch sauber wieder freigegeben werden.</w:t>
+        <w:t xml:space="preserve">Verwenden Sie (optional) für die einzelnen Arbeiter das </w:t>
+      </w:r>
+      <w:proofErr w:type="spellStart"/>
+      <w:r>
+        <w:rPr>
+          <w:rFonts w:ascii="Arial" w:hAnsi="Arial" w:cs="Arial"/>
+          <w:color w:val="333333"/>
+          <w:sz w:val="28"/>
+          <w:szCs w:val="28"/>
+        </w:rPr>
+        <w:t>ExecutorService</w:t>
+      </w:r>
+      <w:proofErr w:type="spellEnd"/>
+      <w:r>
+        <w:rPr>
+          <w:rFonts w:ascii="Arial" w:hAnsi="Arial" w:cs="Arial"/>
+          <w:color w:val="333333"/>
+          <w:sz w:val="28"/>
+          <w:szCs w:val="28"/>
+        </w:rPr>
+        <w:t xml:space="preserve"> mit </w:t>
+      </w:r>
+      <w:proofErr w:type="spellStart"/>
+      <w:r>
+        <w:rPr>
+          <w:rFonts w:ascii="Arial" w:hAnsi="Arial" w:cs="Arial"/>
+          <w:color w:val="333333"/>
+          <w:sz w:val="28"/>
+          <w:szCs w:val="28"/>
+        </w:rPr>
+        <w:t>ThreadPools</w:t>
+      </w:r>
+      <w:proofErr w:type="spellEnd"/>
+      <w:r>
+        <w:rPr>
+          <w:rFonts w:ascii="Arial" w:hAnsi="Arial" w:cs="Arial"/>
+          <w:color w:val="333333"/>
+          <w:sz w:val="28"/>
+          <w:szCs w:val="28"/>
+        </w:rPr>
+        <w:t>. Achten Sie, dass die Monteure nicht "verhungern". Angeforderte Ressourcen müssen auch sauber wieder freigegeben werden.</w:t>
       </w:r>
       <w:r>
         <w:rPr>
@@ -3066,12 +3198,14 @@
                 <w:sz w:val="28"/>
               </w:rPr>
             </w:pPr>
+            <w:proofErr w:type="spellStart"/>
             <w:r>
               <w:rPr>
                 <w:sz w:val="28"/>
               </w:rPr>
               <w:t>Git</w:t>
             </w:r>
+            <w:proofErr w:type="spellEnd"/>
           </w:p>
         </w:tc>
         <w:tc>
@@ -3228,10 +3362,17 @@
           </w:tcPr>
           <w:p>
             <w:pPr>
+              <w:jc w:val="center"/>
               <w:rPr>
                 <w:sz w:val="28"/>
               </w:rPr>
             </w:pPr>
+            <w:r>
+              <w:rPr>
+                <w:sz w:val="28"/>
+              </w:rPr>
+              <w:t>8h</w:t>
+            </w:r>
           </w:p>
         </w:tc>
         <w:tc>
@@ -3240,10 +3381,17 @@
           </w:tcPr>
           <w:p>
             <w:pPr>
+              <w:jc w:val="center"/>
               <w:rPr>
                 <w:sz w:val="28"/>
               </w:rPr>
             </w:pPr>
+            <w:r>
+              <w:rPr>
+                <w:sz w:val="28"/>
+              </w:rPr>
+              <w:t>9h</w:t>
+            </w:r>
           </w:p>
         </w:tc>
       </w:tr>
@@ -3272,10 +3420,17 @@
           </w:tcPr>
           <w:p>
             <w:pPr>
+              <w:jc w:val="center"/>
               <w:rPr>
                 <w:sz w:val="28"/>
               </w:rPr>
             </w:pPr>
+            <w:r>
+              <w:rPr>
+                <w:sz w:val="28"/>
+              </w:rPr>
+              <w:t>0.6h</w:t>
+            </w:r>
           </w:p>
         </w:tc>
         <w:tc>
@@ -3284,10 +3439,17 @@
           </w:tcPr>
           <w:p>
             <w:pPr>
+              <w:jc w:val="center"/>
               <w:rPr>
                 <w:sz w:val="28"/>
               </w:rPr>
             </w:pPr>
+            <w:r>
+              <w:rPr>
+                <w:sz w:val="28"/>
+              </w:rPr>
+              <w:t>0.6h</w:t>
+            </w:r>
           </w:p>
         </w:tc>
       </w:tr>
@@ -3316,10 +3478,17 @@
           </w:tcPr>
           <w:p>
             <w:pPr>
+              <w:jc w:val="center"/>
               <w:rPr>
                 <w:sz w:val="28"/>
               </w:rPr>
             </w:pPr>
+            <w:r>
+              <w:rPr>
+                <w:sz w:val="28"/>
+              </w:rPr>
+              <w:t>1 h</w:t>
+            </w:r>
           </w:p>
         </w:tc>
         <w:tc>
@@ -3328,48 +3497,17 @@
           </w:tcPr>
           <w:p>
             <w:pPr>
+              <w:jc w:val="center"/>
               <w:rPr>
                 <w:sz w:val="28"/>
               </w:rPr>
             </w:pPr>
-          </w:p>
-        </w:tc>
-      </w:tr>
-      <w:tr>
-        <w:tc>
-          <w:tcPr>
-            <w:tcW w:w="3070" w:type="dxa"/>
-          </w:tcPr>
-          <w:p>
-            <w:pPr>
+            <w:r>
               <w:rPr>
                 <w:sz w:val="28"/>
               </w:rPr>
-            </w:pPr>
-          </w:p>
-        </w:tc>
-        <w:tc>
-          <w:tcPr>
-            <w:tcW w:w="3071" w:type="dxa"/>
-          </w:tcPr>
-          <w:p>
-            <w:pPr>
-              <w:rPr>
-                <w:sz w:val="28"/>
-              </w:rPr>
-            </w:pPr>
-          </w:p>
-        </w:tc>
-        <w:tc>
-          <w:tcPr>
-            <w:tcW w:w="3071" w:type="dxa"/>
-          </w:tcPr>
-          <w:p>
-            <w:pPr>
-              <w:rPr>
-                <w:sz w:val="28"/>
-              </w:rPr>
-            </w:pPr>
+              <w:t>1h</w:t>
+            </w:r>
           </w:p>
         </w:tc>
       </w:tr>
@@ -3490,6 +3628,7 @@
           </w:tcPr>
           <w:p>
             <w:pPr>
+              <w:jc w:val="center"/>
               <w:rPr>
                 <w:sz w:val="28"/>
               </w:rPr>
@@ -3508,6 +3647,7 @@
           </w:tcPr>
           <w:p>
             <w:pPr>
+              <w:jc w:val="center"/>
               <w:rPr>
                 <w:sz w:val="28"/>
               </w:rPr>
@@ -3554,6 +3694,83 @@
         </w:rPr>
       </w:pPr>
     </w:p>
+    <w:tbl>
+      <w:tblPr>
+        <w:tblStyle w:val="Tabellenraster"/>
+        <w:tblW w:w="0" w:type="auto"/>
+        <w:tblLook w:val="04A0" w:firstRow="1" w:lastRow="0" w:firstColumn="1" w:lastColumn="0" w:noHBand="0" w:noVBand="1"/>
+      </w:tblPr>
+      <w:tblGrid>
+        <w:gridCol w:w="3070"/>
+        <w:gridCol w:w="3071"/>
+        <w:gridCol w:w="3071"/>
+      </w:tblGrid>
+      <w:tr>
+        <w:tc>
+          <w:tcPr>
+            <w:tcW w:w="3070" w:type="dxa"/>
+          </w:tcPr>
+          <w:p>
+            <w:pPr>
+              <w:jc w:val="center"/>
+              <w:rPr>
+                <w:b/>
+                <w:sz w:val="32"/>
+              </w:rPr>
+            </w:pPr>
+            <w:r>
+              <w:rPr>
+                <w:b/>
+                <w:sz w:val="32"/>
+              </w:rPr>
+              <w:t>Abgeschätzt : Aktuell</w:t>
+            </w:r>
+          </w:p>
+        </w:tc>
+        <w:tc>
+          <w:tcPr>
+            <w:tcW w:w="3071" w:type="dxa"/>
+          </w:tcPr>
+          <w:p>
+            <w:pPr>
+              <w:jc w:val="center"/>
+              <w:rPr>
+                <w:b/>
+                <w:sz w:val="32"/>
+              </w:rPr>
+            </w:pPr>
+            <w:r>
+              <w:rPr>
+                <w:b/>
+                <w:sz w:val="32"/>
+              </w:rPr>
+              <w:t>13.3h</w:t>
+            </w:r>
+          </w:p>
+        </w:tc>
+        <w:tc>
+          <w:tcPr>
+            <w:tcW w:w="3071" w:type="dxa"/>
+          </w:tcPr>
+          <w:p>
+            <w:pPr>
+              <w:jc w:val="center"/>
+              <w:rPr>
+                <w:b/>
+                <w:sz w:val="32"/>
+              </w:rPr>
+            </w:pPr>
+            <w:r>
+              <w:rPr>
+                <w:b/>
+                <w:sz w:val="32"/>
+              </w:rPr>
+              <w:t>16.8</w:t>
+            </w:r>
+          </w:p>
+        </w:tc>
+      </w:tr>
+    </w:tbl>
     <w:p>
       <w:pPr>
         <w:rPr>
@@ -3697,15 +3914,37 @@
           <w:sz w:val="36"/>
         </w:rPr>
         <w:lastRenderedPageBreak/>
-        <w:t>Things we</w:t>
-      </w:r>
+        <w:t xml:space="preserve">Things </w:t>
+      </w:r>
+      <w:proofErr w:type="spellStart"/>
       <w:r>
         <w:rPr>
           <w:sz w:val="36"/>
         </w:rPr>
-        <w:t>'ve done</w:t>
+        <w:t>we</w:t>
+      </w:r>
+      <w:r>
+        <w:rPr>
+          <w:sz w:val="36"/>
+        </w:rPr>
+        <w:t>'ve</w:t>
+      </w:r>
+      <w:proofErr w:type="spellEnd"/>
+      <w:r>
+        <w:rPr>
+          <w:sz w:val="36"/>
+        </w:rPr>
+        <w:t xml:space="preserve"> </w:t>
+      </w:r>
+      <w:proofErr w:type="spellStart"/>
+      <w:r>
+        <w:rPr>
+          <w:sz w:val="36"/>
+        </w:rPr>
+        <w:t>done</w:t>
       </w:r>
       <w:bookmarkEnd w:id="2"/>
+      <w:proofErr w:type="spellEnd"/>
     </w:p>
     <w:p>
       <w:pPr>
@@ -3745,8 +3984,13 @@
       <w:pPr>
         <w:pStyle w:val="Inhaltsverzeichnisberschrift"/>
       </w:pPr>
-      <w:r>
-        <w:t xml:space="preserve">Commons </w:t>
+      <w:proofErr w:type="spellStart"/>
+      <w:r>
+        <w:t>Commons</w:t>
+      </w:r>
+      <w:proofErr w:type="spellEnd"/>
+      <w:r>
+        <w:t xml:space="preserve"> </w:t>
       </w:r>
       <w:r>
         <w:t>CLI</w:t>
@@ -3793,9 +4037,11 @@
       <w:pPr>
         <w:pStyle w:val="Inhaltsverzeichnisberschrift"/>
       </w:pPr>
+      <w:proofErr w:type="spellStart"/>
       <w:r>
         <w:t>JUnit</w:t>
       </w:r>
+      <w:proofErr w:type="spellEnd"/>
     </w:p>
     <w:p>
       <w:pPr>
@@ -3835,18 +4081,21 @@
       <w:r>
         <w:t>Klassen</w:t>
       </w:r>
+      <w:r>
+        <w:t xml:space="preserve"> + Methoden</w:t>
+      </w:r>
     </w:p>
     <w:p>
       <w:pPr>
         <w:rPr>
           <w:b/>
-          <w:sz w:val="24"/>
+          <w:sz w:val="28"/>
         </w:rPr>
       </w:pPr>
       <w:r>
         <w:rPr>
           <w:b/>
-          <w:sz w:val="24"/>
+          <w:sz w:val="28"/>
         </w:rPr>
         <w:t>Office</w:t>
       </w:r>
@@ -3859,12 +4108,12 @@
           <w:numId w:val="12"/>
         </w:numPr>
         <w:rPr>
-          <w:sz w:val="24"/>
-        </w:rPr>
-      </w:pPr>
-      <w:r>
-        <w:rPr>
-          <w:sz w:val="24"/>
+          <w:sz w:val="28"/>
+        </w:rPr>
+      </w:pPr>
+      <w:r>
+        <w:rPr>
+          <w:sz w:val="28"/>
         </w:rPr>
         <w:t>Registriert die IDs der Mitarbeiter</w:t>
       </w:r>
@@ -3877,27 +4126,35 @@
           <w:numId w:val="12"/>
         </w:numPr>
         <w:rPr>
-          <w:sz w:val="24"/>
-        </w:rPr>
-      </w:pPr>
-      <w:r>
-        <w:rPr>
-          <w:sz w:val="24"/>
-        </w:rPr>
-        <w:t>Registriert die IDs der Threadees</w:t>
-      </w:r>
+          <w:sz w:val="28"/>
+        </w:rPr>
+      </w:pPr>
+      <w:r>
+        <w:rPr>
+          <w:sz w:val="28"/>
+        </w:rPr>
+        <w:t xml:space="preserve">Registriert die IDs der </w:t>
+      </w:r>
+      <w:proofErr w:type="spellStart"/>
+      <w:r>
+        <w:rPr>
+          <w:sz w:val="28"/>
+        </w:rPr>
+        <w:t>Threadees</w:t>
+      </w:r>
+      <w:proofErr w:type="spellEnd"/>
     </w:p>
     <w:p>
       <w:pPr>
         <w:rPr>
           <w:b/>
-          <w:sz w:val="24"/>
+          <w:sz w:val="28"/>
         </w:rPr>
       </w:pPr>
       <w:r>
         <w:rPr>
           <w:b/>
-          <w:sz w:val="24"/>
+          <w:sz w:val="28"/>
         </w:rPr>
         <w:t>Employee</w:t>
       </w:r>
@@ -3910,12 +4167,12 @@
           <w:numId w:val="12"/>
         </w:numPr>
         <w:rPr>
-          <w:sz w:val="24"/>
-        </w:rPr>
-      </w:pPr>
-      <w:r>
-        <w:rPr>
-          <w:sz w:val="24"/>
+          <w:sz w:val="28"/>
+        </w:rPr>
+      </w:pPr>
+      <w:r>
+        <w:rPr>
+          <w:sz w:val="28"/>
         </w:rPr>
         <w:t>Vererbt seinen Kindern (Assembler, Storageguy, Supplier)</w:t>
       </w:r>
@@ -3928,18 +4185,18 @@
           <w:numId w:val="12"/>
         </w:numPr>
         <w:rPr>
-          <w:sz w:val="24"/>
-        </w:rPr>
-      </w:pPr>
-      <w:r>
-        <w:rPr>
-          <w:sz w:val="24"/>
+          <w:sz w:val="28"/>
+        </w:rPr>
+      </w:pPr>
+      <w:r>
+        <w:rPr>
+          <w:sz w:val="28"/>
         </w:rPr>
         <w:t>I</w:t>
       </w:r>
       <w:r>
         <w:rPr>
-          <w:sz w:val="24"/>
+          <w:sz w:val="28"/>
         </w:rPr>
         <w:t>D bekommen</w:t>
       </w:r>
@@ -3952,12 +4209,12 @@
           <w:numId w:val="12"/>
         </w:numPr>
         <w:rPr>
-          <w:sz w:val="24"/>
-        </w:rPr>
-      </w:pPr>
-      <w:r>
-        <w:rPr>
-          <w:sz w:val="24"/>
+          <w:sz w:val="28"/>
+        </w:rPr>
+      </w:pPr>
+      <w:r>
+        <w:rPr>
+          <w:sz w:val="28"/>
         </w:rPr>
         <w:t>ID verändern</w:t>
       </w:r>
@@ -3966,14 +4223,14 @@
       <w:pPr>
         <w:rPr>
           <w:b/>
-          <w:sz w:val="24"/>
+          <w:sz w:val="28"/>
           <w:lang w:val="en-GB"/>
         </w:rPr>
       </w:pPr>
       <w:r>
         <w:rPr>
           <w:b/>
-          <w:sz w:val="24"/>
+          <w:sz w:val="28"/>
           <w:lang w:val="en-GB"/>
         </w:rPr>
         <w:t>Assembler</w:t>
@@ -3981,7 +4238,7 @@
       <w:r>
         <w:rPr>
           <w:b/>
-          <w:sz w:val="24"/>
+          <w:sz w:val="28"/>
           <w:lang w:val="en-GB"/>
         </w:rPr>
         <w:t xml:space="preserve"> (extends Employee implements Runnable, Watchable)</w:t>
@@ -3995,48 +4252,48 @@
           <w:numId w:val="12"/>
         </w:numPr>
         <w:rPr>
-          <w:sz w:val="24"/>
-        </w:rPr>
-      </w:pPr>
-      <w:r>
-        <w:rPr>
-          <w:sz w:val="24"/>
+          <w:sz w:val="28"/>
+        </w:rPr>
+      </w:pPr>
+      <w:r>
+        <w:rPr>
+          <w:sz w:val="28"/>
         </w:rPr>
         <w:t>Fordert einen Part mit einem expliziten PartType</w:t>
       </w:r>
       <w:r>
         <w:rPr>
-          <w:sz w:val="24"/>
+          <w:sz w:val="28"/>
         </w:rPr>
         <w:t xml:space="preserve"> + generierten Nummern</w:t>
       </w:r>
       <w:r>
         <w:rPr>
-          <w:sz w:val="24"/>
+          <w:sz w:val="28"/>
         </w:rPr>
         <w:t>,</w:t>
       </w:r>
       <w:r>
         <w:rPr>
-          <w:sz w:val="24"/>
+          <w:sz w:val="28"/>
         </w:rPr>
         <w:t xml:space="preserve"> vom Storageguy</w:t>
       </w:r>
       <w:r>
         <w:rPr>
-          <w:sz w:val="24"/>
+          <w:sz w:val="28"/>
         </w:rPr>
         <w:t>,</w:t>
       </w:r>
       <w:r>
         <w:rPr>
-          <w:sz w:val="24"/>
+          <w:sz w:val="28"/>
         </w:rPr>
         <w:t xml:space="preserve"> an</w:t>
       </w:r>
       <w:r>
         <w:rPr>
-          <w:sz w:val="24"/>
+          <w:sz w:val="28"/>
         </w:rPr>
         <w:t>.</w:t>
       </w:r>
@@ -4049,30 +4306,30 @@
           <w:numId w:val="12"/>
         </w:numPr>
         <w:rPr>
-          <w:sz w:val="24"/>
-        </w:rPr>
-      </w:pPr>
-      <w:r>
-        <w:rPr>
-          <w:sz w:val="24"/>
+          <w:sz w:val="28"/>
+        </w:rPr>
+      </w:pPr>
+      <w:r>
+        <w:rPr>
+          <w:sz w:val="28"/>
         </w:rPr>
         <w:t xml:space="preserve">Gibt alle Parts zurück die er angefragt hatte, falls eines bei seiner </w:t>
       </w:r>
       <w:r>
         <w:rPr>
-          <w:sz w:val="24"/>
+          <w:sz w:val="28"/>
         </w:rPr>
         <w:t>„Bestellung“</w:t>
       </w:r>
       <w:r>
         <w:rPr>
-          <w:sz w:val="24"/>
+          <w:sz w:val="28"/>
         </w:rPr>
         <w:t xml:space="preserve"> fehlt</w:t>
       </w:r>
       <w:r>
         <w:rPr>
-          <w:sz w:val="24"/>
+          <w:sz w:val="28"/>
         </w:rPr>
         <w:t>.</w:t>
       </w:r>
@@ -4085,30 +4342,38 @@
           <w:numId w:val="12"/>
         </w:numPr>
         <w:rPr>
-          <w:sz w:val="24"/>
-        </w:rPr>
-      </w:pPr>
-      <w:r>
-        <w:rPr>
-          <w:sz w:val="24"/>
+          <w:sz w:val="28"/>
+        </w:rPr>
+      </w:pPr>
+      <w:r>
+        <w:rPr>
+          <w:sz w:val="28"/>
         </w:rPr>
         <w:t xml:space="preserve">Sortiert die Nummern, die bei einem Part dabei sind, als ein symbolisches Zeichen für das Zusammensetzen </w:t>
       </w:r>
       <w:r>
         <w:rPr>
-          <w:sz w:val="24"/>
+          <w:sz w:val="28"/>
         </w:rPr>
         <w:t>eines</w:t>
       </w:r>
       <w:r>
         <w:rPr>
-          <w:sz w:val="24"/>
-        </w:rPr>
-        <w:t xml:space="preserve"> Threadees</w:t>
-      </w:r>
-      <w:r>
-        <w:rPr>
-          <w:sz w:val="24"/>
+          <w:sz w:val="28"/>
+        </w:rPr>
+        <w:t xml:space="preserve"> </w:t>
+      </w:r>
+      <w:proofErr w:type="spellStart"/>
+      <w:r>
+        <w:rPr>
+          <w:sz w:val="28"/>
+        </w:rPr>
+        <w:t>Threadees</w:t>
+      </w:r>
+      <w:proofErr w:type="spellEnd"/>
+      <w:r>
+        <w:rPr>
+          <w:sz w:val="28"/>
         </w:rPr>
         <w:t>.</w:t>
       </w:r>
@@ -4121,24 +4386,38 @@
           <w:numId w:val="12"/>
         </w:numPr>
         <w:rPr>
-          <w:sz w:val="24"/>
-        </w:rPr>
-      </w:pPr>
-      <w:r>
-        <w:rPr>
-          <w:sz w:val="24"/>
+          <w:sz w:val="28"/>
+        </w:rPr>
+      </w:pPr>
+      <w:r>
+        <w:rPr>
+          <w:sz w:val="28"/>
         </w:rPr>
         <w:t>Lagert den zusammengesetzten Thread</w:t>
       </w:r>
       <w:r>
         <w:rPr>
-          <w:sz w:val="24"/>
-        </w:rPr>
-        <w:t>ee via Storageguy in ein .csv File ein</w:t>
-      </w:r>
-      <w:r>
-        <w:rPr>
-          <w:sz w:val="24"/>
+          <w:sz w:val="28"/>
+        </w:rPr>
+        <w:t>ee via Storageguy in ein .</w:t>
+      </w:r>
+      <w:proofErr w:type="spellStart"/>
+      <w:r>
+        <w:rPr>
+          <w:sz w:val="28"/>
+        </w:rPr>
+        <w:t>csv</w:t>
+      </w:r>
+      <w:proofErr w:type="spellEnd"/>
+      <w:r>
+        <w:rPr>
+          <w:sz w:val="28"/>
+        </w:rPr>
+        <w:t xml:space="preserve"> File ein</w:t>
+      </w:r>
+      <w:r>
+        <w:rPr>
+          <w:sz w:val="28"/>
         </w:rPr>
         <w:t>.</w:t>
       </w:r>
@@ -4151,12 +4430,12 @@
           <w:numId w:val="12"/>
         </w:numPr>
         <w:rPr>
-          <w:sz w:val="24"/>
-        </w:rPr>
-      </w:pPr>
-      <w:r>
-        <w:rPr>
-          <w:sz w:val="24"/>
+          <w:sz w:val="28"/>
+        </w:rPr>
+      </w:pPr>
+      <w:r>
+        <w:rPr>
+          <w:sz w:val="28"/>
         </w:rPr>
         <w:t>Laufzeit</w:t>
       </w:r>
@@ -4169,12 +4448,12 @@
           <w:numId w:val="12"/>
         </w:numPr>
         <w:rPr>
-          <w:sz w:val="24"/>
-        </w:rPr>
-      </w:pPr>
-      <w:r>
-        <w:rPr>
-          <w:sz w:val="24"/>
+          <w:sz w:val="28"/>
+        </w:rPr>
+      </w:pPr>
+      <w:r>
+        <w:rPr>
+          <w:sz w:val="28"/>
         </w:rPr>
         <w:t>Fordert alle Parts für einen Threadee an</w:t>
       </w:r>
@@ -4187,12 +4466,12 @@
           <w:numId w:val="12"/>
         </w:numPr>
         <w:rPr>
-          <w:sz w:val="24"/>
-        </w:rPr>
-      </w:pPr>
-      <w:r>
-        <w:rPr>
-          <w:sz w:val="24"/>
+          <w:sz w:val="28"/>
+        </w:rPr>
+      </w:pPr>
+      <w:r>
+        <w:rPr>
+          <w:sz w:val="28"/>
         </w:rPr>
         <w:t>Sortiert jeden einzelnen Part</w:t>
       </w:r>
@@ -4205,12 +4484,12 @@
           <w:numId w:val="12"/>
         </w:numPr>
         <w:rPr>
-          <w:sz w:val="24"/>
-        </w:rPr>
-      </w:pPr>
-      <w:r>
-        <w:rPr>
-          <w:sz w:val="24"/>
+          <w:sz w:val="28"/>
+        </w:rPr>
+      </w:pPr>
+      <w:r>
+        <w:rPr>
+          <w:sz w:val="28"/>
         </w:rPr>
         <w:t>Schickt den „assemblierten“ Threadee an den Storageguy damit dieser ihn einlagert</w:t>
       </w:r>
@@ -4219,33 +4498,26 @@
       <w:pPr>
         <w:rPr>
           <w:b/>
-          <w:sz w:val="24"/>
+          <w:sz w:val="28"/>
           <w:lang w:val="en-GB"/>
         </w:rPr>
       </w:pPr>
       <w:r>
         <w:rPr>
           <w:b/>
-          <w:sz w:val="24"/>
+          <w:sz w:val="28"/>
           <w:lang w:val="en-GB"/>
         </w:rPr>
+        <w:lastRenderedPageBreak/>
         <w:t>Storageguy</w:t>
       </w:r>
       <w:r>
         <w:rPr>
           <w:b/>
-          <w:sz w:val="24"/>
+          <w:sz w:val="28"/>
           <w:lang w:val="en-GB"/>
         </w:rPr>
-        <w:t xml:space="preserve"> </w:t>
-      </w:r>
-      <w:r>
-        <w:rPr>
-          <w:b/>
-          <w:sz w:val="24"/>
-          <w:lang w:val="en-GB"/>
-        </w:rPr>
-        <w:t>(extends Employee)</w:t>
+        <w:t xml:space="preserve"> (extends Employee)</w:t>
       </w:r>
     </w:p>
     <w:p>
@@ -4256,42 +4528,64 @@
           <w:numId w:val="12"/>
         </w:numPr>
         <w:rPr>
-          <w:sz w:val="24"/>
-        </w:rPr>
-      </w:pPr>
-      <w:r>
-        <w:rPr>
-          <w:sz w:val="24"/>
+          <w:sz w:val="28"/>
+        </w:rPr>
+      </w:pPr>
+      <w:r>
+        <w:rPr>
+          <w:sz w:val="28"/>
         </w:rPr>
         <w:t>Holt sich einen Part</w:t>
       </w:r>
       <w:r>
         <w:rPr>
-          <w:sz w:val="24"/>
+          <w:sz w:val="28"/>
         </w:rPr>
         <w:t>,</w:t>
       </w:r>
       <w:r>
         <w:rPr>
-          <w:sz w:val="24"/>
+          <w:sz w:val="28"/>
         </w:rPr>
         <w:t xml:space="preserve"> mit einem expliziten PartType aus einem</w:t>
       </w:r>
       <w:r>
         <w:rPr>
-          <w:sz w:val="24"/>
+          <w:sz w:val="28"/>
         </w:rPr>
         <w:t xml:space="preserve"> dem entsprechenden </w:t>
       </w:r>
       <w:r>
         <w:rPr>
-          <w:sz w:val="24"/>
-        </w:rPr>
-        <w:t xml:space="preserve"> .csv flie</w:t>
-      </w:r>
-      <w:r>
-        <w:rPr>
-          <w:sz w:val="24"/>
+          <w:sz w:val="28"/>
+        </w:rPr>
+        <w:t xml:space="preserve"> .</w:t>
+      </w:r>
+      <w:proofErr w:type="spellStart"/>
+      <w:r>
+        <w:rPr>
+          <w:sz w:val="28"/>
+        </w:rPr>
+        <w:t>csv</w:t>
+      </w:r>
+      <w:proofErr w:type="spellEnd"/>
+      <w:r>
+        <w:rPr>
+          <w:sz w:val="28"/>
+        </w:rPr>
+        <w:t xml:space="preserve"> </w:t>
+      </w:r>
+      <w:proofErr w:type="spellStart"/>
+      <w:r>
+        <w:rPr>
+          <w:sz w:val="28"/>
+        </w:rPr>
+        <w:t>flie</w:t>
+      </w:r>
+      <w:proofErr w:type="spellEnd"/>
+      <w:r>
+        <w:rPr>
+          <w:sz w:val="28"/>
         </w:rPr>
         <w:t>.</w:t>
       </w:r>
@@ -4304,33 +4598,54 @@
           <w:numId w:val="12"/>
         </w:numPr>
         <w:rPr>
-          <w:sz w:val="24"/>
-        </w:rPr>
-      </w:pPr>
-      <w:r>
-        <w:rPr>
-          <w:sz w:val="24"/>
-        </w:rPr>
-        <w:lastRenderedPageBreak/>
+          <w:sz w:val="28"/>
+        </w:rPr>
+      </w:pPr>
+      <w:r>
+        <w:rPr>
+          <w:sz w:val="28"/>
+        </w:rPr>
         <w:t>Fügt einen Part</w:t>
       </w:r>
       <w:r>
         <w:rPr>
-          <w:sz w:val="24"/>
+          <w:sz w:val="28"/>
         </w:rPr>
         <w:t>,</w:t>
       </w:r>
       <w:r>
         <w:rPr>
-          <w:sz w:val="24"/>
-        </w:rPr>
-        <w:t xml:space="preserve"> mit einem</w:t>
-      </w:r>
-      <w:r>
-        <w:rPr>
-          <w:sz w:val="24"/>
-        </w:rPr>
-        <w:t xml:space="preserve"> expliziten PartType, einem dem entsprechenden .csv File hinzu.</w:t>
+          <w:sz w:val="28"/>
+        </w:rPr>
+        <w:t xml:space="preserve"> mit </w:t>
+      </w:r>
+      <w:proofErr w:type="gramStart"/>
+      <w:r>
+        <w:rPr>
+          <w:sz w:val="28"/>
+        </w:rPr>
+        <w:t>einem</w:t>
+      </w:r>
+      <w:proofErr w:type="gramEnd"/>
+      <w:r>
+        <w:rPr>
+          <w:sz w:val="28"/>
+        </w:rPr>
+        <w:t xml:space="preserve"> expliziten PartType, einem dem entsprechenden .</w:t>
+      </w:r>
+      <w:proofErr w:type="spellStart"/>
+      <w:r>
+        <w:rPr>
+          <w:sz w:val="28"/>
+        </w:rPr>
+        <w:t>csv</w:t>
+      </w:r>
+      <w:proofErr w:type="spellEnd"/>
+      <w:r>
+        <w:rPr>
+          <w:sz w:val="28"/>
+        </w:rPr>
+        <w:t xml:space="preserve"> File hinzu.</w:t>
       </w:r>
     </w:p>
     <w:p>
@@ -4341,28 +4656,56 @@
           <w:numId w:val="12"/>
         </w:numPr>
         <w:rPr>
-          <w:sz w:val="24"/>
-        </w:rPr>
-      </w:pPr>
-      <w:r>
-        <w:rPr>
-          <w:sz w:val="24"/>
-        </w:rPr>
-        <w:t>Fügt einen Threadee einem .csv hinzu, welches nur für die Lagerung der Threadees dient.</w:t>
+          <w:sz w:val="28"/>
+        </w:rPr>
+      </w:pPr>
+      <w:r>
+        <w:rPr>
+          <w:sz w:val="28"/>
+        </w:rPr>
+        <w:t>Fügt einen Threadee einem .</w:t>
+      </w:r>
+      <w:proofErr w:type="spellStart"/>
+      <w:r>
+        <w:rPr>
+          <w:sz w:val="28"/>
+        </w:rPr>
+        <w:t>csv</w:t>
+      </w:r>
+      <w:proofErr w:type="spellEnd"/>
+      <w:r>
+        <w:rPr>
+          <w:sz w:val="28"/>
+        </w:rPr>
+        <w:t xml:space="preserve"> hinzu, welches nur für die Lagerung der </w:t>
+      </w:r>
+      <w:proofErr w:type="spellStart"/>
+      <w:r>
+        <w:rPr>
+          <w:sz w:val="28"/>
+        </w:rPr>
+        <w:t>Threadees</w:t>
+      </w:r>
+      <w:proofErr w:type="spellEnd"/>
+      <w:r>
+        <w:rPr>
+          <w:sz w:val="28"/>
+        </w:rPr>
+        <w:t xml:space="preserve"> dient.</w:t>
       </w:r>
     </w:p>
     <w:p>
       <w:pPr>
         <w:rPr>
           <w:b/>
-          <w:sz w:val="24"/>
+          <w:sz w:val="28"/>
           <w:lang w:val="en-GB"/>
         </w:rPr>
       </w:pPr>
       <w:r>
         <w:rPr>
           <w:b/>
-          <w:sz w:val="24"/>
+          <w:sz w:val="28"/>
           <w:lang w:val="en-GB"/>
         </w:rPr>
         <w:t>Supplier</w:t>
@@ -4370,18 +4713,10 @@
       <w:r>
         <w:rPr>
           <w:b/>
-          <w:sz w:val="24"/>
+          <w:sz w:val="28"/>
           <w:lang w:val="en-GB"/>
         </w:rPr>
-        <w:t xml:space="preserve"> </w:t>
-      </w:r>
-      <w:r>
-        <w:rPr>
-          <w:b/>
-          <w:sz w:val="24"/>
-          <w:lang w:val="en-GB"/>
-        </w:rPr>
-        <w:t>(extends Employee implements Runnable, Watchable)</w:t>
+        <w:t xml:space="preserve"> (extends Employee implements Runnable, Watchable)</w:t>
       </w:r>
     </w:p>
     <w:p>
@@ -4392,12 +4727,12 @@
           <w:numId w:val="12"/>
         </w:numPr>
         <w:rPr>
-          <w:sz w:val="24"/>
-        </w:rPr>
-      </w:pPr>
-      <w:r>
-        <w:rPr>
-          <w:sz w:val="24"/>
+          <w:sz w:val="28"/>
+        </w:rPr>
+      </w:pPr>
+      <w:r>
+        <w:rPr>
+          <w:sz w:val="28"/>
         </w:rPr>
         <w:t>Generiert Nummern für einen Part</w:t>
       </w:r>
@@ -4410,12 +4745,12 @@
           <w:numId w:val="12"/>
         </w:numPr>
         <w:rPr>
-          <w:sz w:val="24"/>
-        </w:rPr>
-      </w:pPr>
-      <w:r>
-        <w:rPr>
-          <w:sz w:val="24"/>
+          <w:sz w:val="28"/>
+        </w:rPr>
+      </w:pPr>
+      <w:r>
+        <w:rPr>
+          <w:sz w:val="28"/>
         </w:rPr>
         <w:t>Laufzeit</w:t>
       </w:r>
@@ -4428,27 +4763,41 @@
           <w:numId w:val="12"/>
         </w:numPr>
         <w:rPr>
-          <w:sz w:val="24"/>
-        </w:rPr>
-      </w:pPr>
-      <w:r>
-        <w:rPr>
-          <w:sz w:val="24"/>
-        </w:rPr>
-        <w:t>Liefert dem Storageguy, nach einem Zufallsprinzip, den PartTyp &amp; selbst generierte Nummern.</w:t>
+          <w:sz w:val="28"/>
+        </w:rPr>
+      </w:pPr>
+      <w:r>
+        <w:rPr>
+          <w:sz w:val="28"/>
+        </w:rPr>
+        <w:t xml:space="preserve">Liefert dem Storageguy, nach einem Zufallsprinzip, den </w:t>
+      </w:r>
+      <w:proofErr w:type="spellStart"/>
+      <w:r>
+        <w:rPr>
+          <w:sz w:val="28"/>
+        </w:rPr>
+        <w:t>PartTyp</w:t>
+      </w:r>
+      <w:proofErr w:type="spellEnd"/>
+      <w:r>
+        <w:rPr>
+          <w:sz w:val="28"/>
+        </w:rPr>
+        <w:t xml:space="preserve"> &amp; selbst generierte Nummern.</w:t>
       </w:r>
     </w:p>
     <w:p>
       <w:pPr>
         <w:rPr>
           <w:b/>
-          <w:sz w:val="24"/>
+          <w:sz w:val="28"/>
         </w:rPr>
       </w:pPr>
       <w:r>
         <w:rPr>
           <w:b/>
-          <w:sz w:val="24"/>
+          <w:sz w:val="28"/>
         </w:rPr>
         <w:t>Factory</w:t>
       </w:r>
@@ -4461,23 +4810,28 @@
           <w:numId w:val="12"/>
         </w:numPr>
         <w:rPr>
-          <w:sz w:val="24"/>
-        </w:rPr>
-      </w:pPr>
-    </w:p>
-    <w:p>
-      <w:pPr>
-        <w:rPr>
-          <w:b/>
-          <w:sz w:val="24"/>
-        </w:rPr>
-      </w:pPr>
-      <w:r>
-        <w:rPr>
-          <w:b/>
-          <w:sz w:val="24"/>
-        </w:rPr>
-        <w:t>Part</w:t>
+          <w:sz w:val="28"/>
+        </w:rPr>
+      </w:pPr>
+      <w:r>
+        <w:rPr>
+          <w:sz w:val="28"/>
+        </w:rPr>
+        <w:t xml:space="preserve">Mit </w:t>
+      </w:r>
+      <w:proofErr w:type="spellStart"/>
+      <w:r>
+        <w:rPr>
+          <w:sz w:val="28"/>
+        </w:rPr>
+        <w:t>Commons</w:t>
+      </w:r>
+      <w:proofErr w:type="spellEnd"/>
+      <w:r>
+        <w:rPr>
+          <w:sz w:val="28"/>
+        </w:rPr>
+        <w:t xml:space="preserve"> CLI werden Konsolargumente validiert</w:t>
       </w:r>
     </w:p>
     <w:p>
@@ -4488,14 +4842,199 @@
           <w:numId w:val="12"/>
         </w:numPr>
         <w:rPr>
-          <w:sz w:val="24"/>
-        </w:rPr>
-      </w:pPr>
-      <w:r>
-        <w:rPr>
-          <w:sz w:val="24"/>
-        </w:rPr>
-        <w:t>Ein Part besteht aus einem PartTyp (ARM, EYE,…) und aus 20 zufällig generierten Zahlen.</w:t>
+          <w:sz w:val="28"/>
+        </w:rPr>
+      </w:pPr>
+      <w:r>
+        <w:rPr>
+          <w:sz w:val="28"/>
+        </w:rPr>
+        <w:t>Startet den Log4j</w:t>
+      </w:r>
+      <w:r>
+        <w:rPr>
+          <w:sz w:val="28"/>
+        </w:rPr>
+        <w:t xml:space="preserve"> </w:t>
+      </w:r>
+      <w:r>
+        <w:rPr>
+          <w:sz w:val="28"/>
+        </w:rPr>
+        <w:t>Job</w:t>
+      </w:r>
+    </w:p>
+    <w:p>
+      <w:pPr>
+        <w:pStyle w:val="Listenabsatz"/>
+        <w:numPr>
+          <w:ilvl w:val="0"/>
+          <w:numId w:val="12"/>
+        </w:numPr>
+        <w:rPr>
+          <w:sz w:val="28"/>
+        </w:rPr>
+      </w:pPr>
+      <w:r>
+        <w:rPr>
+          <w:sz w:val="28"/>
+        </w:rPr>
+        <w:t>Weckt (pro</w:t>
+      </w:r>
+      <w:bookmarkStart w:id="3" w:name="_GoBack"/>
+      <w:bookmarkEnd w:id="3"/>
+      <w:r>
+        <w:rPr>
+          <w:sz w:val="28"/>
+        </w:rPr>
+        <w:t xml:space="preserve">duziert) den Storageguy &amp; das </w:t>
+      </w:r>
+      <w:proofErr w:type="spellStart"/>
+      <w:r>
+        <w:rPr>
+          <w:sz w:val="28"/>
+        </w:rPr>
+        <w:t>office</w:t>
+      </w:r>
+      <w:proofErr w:type="spellEnd"/>
+      <w:r>
+        <w:rPr>
+          <w:sz w:val="28"/>
+        </w:rPr>
+        <w:t xml:space="preserve"> auf.</w:t>
+      </w:r>
+    </w:p>
+    <w:p>
+      <w:pPr>
+        <w:pStyle w:val="Listenabsatz"/>
+        <w:numPr>
+          <w:ilvl w:val="0"/>
+          <w:numId w:val="12"/>
+        </w:numPr>
+        <w:rPr>
+          <w:sz w:val="28"/>
+        </w:rPr>
+      </w:pPr>
+      <w:r>
+        <w:rPr>
+          <w:sz w:val="28"/>
+        </w:rPr>
+        <w:t>Weckt (produziert) je nach Konsolargumenten seine Arbeiter auf</w:t>
+      </w:r>
+    </w:p>
+    <w:p>
+      <w:pPr>
+        <w:pStyle w:val="Listenabsatz"/>
+        <w:numPr>
+          <w:ilvl w:val="0"/>
+          <w:numId w:val="12"/>
+        </w:numPr>
+        <w:rPr>
+          <w:sz w:val="28"/>
+        </w:rPr>
+      </w:pPr>
+      <w:r>
+        <w:rPr>
+          <w:sz w:val="28"/>
+        </w:rPr>
+        <w:t>Laufzeit</w:t>
+      </w:r>
+    </w:p>
+    <w:p>
+      <w:pPr>
+        <w:pStyle w:val="Listenabsatz"/>
+        <w:numPr>
+          <w:ilvl w:val="1"/>
+          <w:numId w:val="12"/>
+        </w:numPr>
+        <w:rPr>
+          <w:sz w:val="28"/>
+        </w:rPr>
+      </w:pPr>
+      <w:r>
+        <w:rPr>
+          <w:sz w:val="28"/>
+        </w:rPr>
+        <w:t xml:space="preserve">Lässt die Factory „schlafen“ solange die erweckten Arbeiter arbeiten &amp; sobald die Factory wieder aufwacht holt sie den </w:t>
+      </w:r>
+      <w:proofErr w:type="spellStart"/>
+      <w:r>
+        <w:rPr>
+          <w:sz w:val="28"/>
+        </w:rPr>
+        <w:t>Watchdog</w:t>
+      </w:r>
+      <w:proofErr w:type="spellEnd"/>
+      <w:r>
+        <w:rPr>
+          <w:sz w:val="28"/>
+        </w:rPr>
+        <w:t xml:space="preserve"> welche</w:t>
+      </w:r>
+      <w:r>
+        <w:rPr>
+          <w:sz w:val="28"/>
+        </w:rPr>
+        <w:t>r</w:t>
+      </w:r>
+      <w:r>
+        <w:rPr>
+          <w:sz w:val="28"/>
+        </w:rPr>
+        <w:t xml:space="preserve"> all die herumeifernde</w:t>
+      </w:r>
+      <w:r>
+        <w:rPr>
+          <w:sz w:val="28"/>
+        </w:rPr>
+        <w:t>n Arbeiter in deren Betten jagt.</w:t>
+      </w:r>
+    </w:p>
+    <w:p>
+      <w:pPr>
+        <w:rPr>
+          <w:b/>
+          <w:sz w:val="28"/>
+        </w:rPr>
+      </w:pPr>
+      <w:r>
+        <w:rPr>
+          <w:b/>
+          <w:sz w:val="28"/>
+        </w:rPr>
+        <w:t>Part</w:t>
+      </w:r>
+    </w:p>
+    <w:p>
+      <w:pPr>
+        <w:pStyle w:val="Listenabsatz"/>
+        <w:numPr>
+          <w:ilvl w:val="0"/>
+          <w:numId w:val="12"/>
+        </w:numPr>
+        <w:rPr>
+          <w:sz w:val="28"/>
+        </w:rPr>
+      </w:pPr>
+      <w:r>
+        <w:rPr>
+          <w:sz w:val="28"/>
+        </w:rPr>
+        <w:t xml:space="preserve">Ein Part besteht aus einem </w:t>
+      </w:r>
+      <w:proofErr w:type="spellStart"/>
+      <w:r>
+        <w:rPr>
+          <w:sz w:val="28"/>
+        </w:rPr>
+        <w:t>PartTyp</w:t>
+      </w:r>
+      <w:proofErr w:type="spellEnd"/>
+      <w:r>
+        <w:rPr>
+          <w:sz w:val="28"/>
+        </w:rPr>
+        <w:t xml:space="preserve"> (ARM, EYE,…) und aus 20 zufällig generierten Zahlen.</w:t>
       </w:r>
     </w:p>
     <w:p>
@@ -4506,45 +5045,69 @@
           <w:numId w:val="12"/>
         </w:numPr>
         <w:rPr>
+          <w:sz w:val="28"/>
+        </w:rPr>
+      </w:pPr>
+      <w:r>
+        <w:rPr>
+          <w:sz w:val="28"/>
+        </w:rPr>
+        <w:t>Getter- Setter</w:t>
+      </w:r>
+      <w:r>
+        <w:rPr>
+          <w:sz w:val="28"/>
+        </w:rPr>
+        <w:t>- M</w:t>
+      </w:r>
+      <w:r>
+        <w:rPr>
+          <w:sz w:val="28"/>
+        </w:rPr>
+        <w:t>ethoden</w:t>
+      </w:r>
+    </w:p>
+    <w:p>
+      <w:pPr>
+        <w:rPr>
+          <w:b/>
+          <w:sz w:val="28"/>
+        </w:rPr>
+      </w:pPr>
+      <w:r>
+        <w:rPr>
+          <w:b/>
+          <w:sz w:val="28"/>
+        </w:rPr>
+        <w:t>PartType</w:t>
+      </w:r>
+    </w:p>
+    <w:p>
+      <w:pPr>
+        <w:pStyle w:val="Listenabsatz"/>
+        <w:numPr>
+          <w:ilvl w:val="0"/>
+          <w:numId w:val="12"/>
+        </w:numPr>
+        <w:rPr>
+          <w:sz w:val="28"/>
+        </w:rPr>
+      </w:pPr>
+      <w:proofErr w:type="spellStart"/>
+      <w:r>
+        <w:rPr>
+          <w:sz w:val="28"/>
+        </w:rPr>
+        <w:t>Enum</w:t>
+      </w:r>
+      <w:proofErr w:type="spellEnd"/>
+    </w:p>
+    <w:p>
+      <w:pPr>
+        <w:pStyle w:val="Listenabsatz"/>
+        <w:rPr>
           <w:sz w:val="24"/>
         </w:rPr>
-      </w:pPr>
-      <w:r>
-        <w:rPr>
-          <w:sz w:val="24"/>
-        </w:rPr>
-        <w:t>Getter- Setter</w:t>
-      </w:r>
-      <w:r>
-        <w:rPr>
-          <w:sz w:val="24"/>
-        </w:rPr>
-        <w:t>- M</w:t>
-      </w:r>
-      <w:r>
-        <w:rPr>
-          <w:sz w:val="24"/>
-        </w:rPr>
-        <w:t>ethoden</w:t>
-      </w:r>
-    </w:p>
-    <w:p>
-      <w:pPr>
-        <w:rPr>
-          <w:sz w:val="24"/>
-        </w:rPr>
-      </w:pPr>
-      <w:r>
-        <w:rPr>
-          <w:b/>
-          <w:sz w:val="24"/>
-        </w:rPr>
-        <w:t>PartType</w:t>
-      </w:r>
-    </w:p>
-    <w:p>
-      <w:pPr>
-        <w:pStyle w:val="Listenabsatz"/>
       </w:pPr>
     </w:p>
     <w:p/>
@@ -4568,15 +5131,30 @@
           <w:sz w:val="36"/>
         </w:rPr>
       </w:pPr>
-      <w:bookmarkStart w:id="3" w:name="_Toc399941738"/>
+      <w:bookmarkStart w:id="4" w:name="_Toc399941738"/>
+      <w:proofErr w:type="spellStart"/>
       <w:r>
         <w:rPr>
           <w:sz w:val="36"/>
         </w:rPr>
-        <w:lastRenderedPageBreak/>
-        <w:t>Lessons learned</w:t>
-      </w:r>
-      <w:bookmarkEnd w:id="3"/>
+        <w:t>Lessons</w:t>
+      </w:r>
+      <w:proofErr w:type="spellEnd"/>
+      <w:r>
+        <w:rPr>
+          <w:sz w:val="36"/>
+        </w:rPr>
+        <w:t xml:space="preserve"> </w:t>
+      </w:r>
+      <w:proofErr w:type="spellStart"/>
+      <w:r>
+        <w:rPr>
+          <w:sz w:val="36"/>
+        </w:rPr>
+        <w:t>learned</w:t>
+      </w:r>
+      <w:bookmarkEnd w:id="4"/>
+      <w:proofErr w:type="spellEnd"/>
     </w:p>
     <w:p>
       <w:pPr>
@@ -4694,7 +5272,21 @@
         <w:rPr>
           <w:lang w:val="en-GB" w:eastAsia="de-AT"/>
         </w:rPr>
-        <w:t xml:space="preserve">Implementation der Klasse Thread </w:t>
+        <w:t xml:space="preserve">Implementation der </w:t>
+      </w:r>
+      <w:proofErr w:type="spellStart"/>
+      <w:r>
+        <w:rPr>
+          <w:lang w:val="en-GB" w:eastAsia="de-AT"/>
+        </w:rPr>
+        <w:t>Klasse</w:t>
+      </w:r>
+      <w:proofErr w:type="spellEnd"/>
+      <w:r>
+        <w:rPr>
+          <w:lang w:val="en-GB" w:eastAsia="de-AT"/>
+        </w:rPr>
+        <w:t xml:space="preserve"> Thread </w:t>
       </w:r>
       <w:r>
         <w:rPr>
@@ -4743,7 +5335,21 @@
         <w:rPr>
           <w:lang w:eastAsia="de-AT"/>
         </w:rPr>
-        <w:t>Diese Methode ist “besser” da man nicht die Verebungshirarchie blockt</w:t>
+        <w:t xml:space="preserve">Diese Methode ist “besser” da man nicht die </w:t>
+      </w:r>
+      <w:proofErr w:type="spellStart"/>
+      <w:r>
+        <w:rPr>
+          <w:lang w:eastAsia="de-AT"/>
+        </w:rPr>
+        <w:t>Verebungshirarchie</w:t>
+      </w:r>
+      <w:proofErr w:type="spellEnd"/>
+      <w:r>
+        <w:rPr>
+          <w:lang w:eastAsia="de-AT"/>
+        </w:rPr>
+        <w:t xml:space="preserve"> blockt</w:t>
       </w:r>
     </w:p>
     <w:p>
@@ -4762,8 +5368,16 @@
         <w:rPr>
           <w:lang w:eastAsia="de-AT"/>
         </w:rPr>
-        <w:t>Erweiterung der Klasse Thread (extends</w:t>
-      </w:r>
+        <w:t>Erweiterung der Klasse Thread (</w:t>
+      </w:r>
+      <w:proofErr w:type="spellStart"/>
+      <w:r>
+        <w:rPr>
+          <w:lang w:eastAsia="de-AT"/>
+        </w:rPr>
+        <w:t>extends</w:t>
+      </w:r>
+      <w:proofErr w:type="spellEnd"/>
       <w:r>
         <w:rPr>
           <w:lang w:eastAsia="de-AT"/>
@@ -4785,12 +5399,21 @@
           <w:lang w:val="en-GB" w:eastAsia="de-AT"/>
         </w:rPr>
       </w:pPr>
+      <w:proofErr w:type="gramStart"/>
       <w:r>
         <w:rPr>
           <w:b/>
           <w:lang w:val="en-GB" w:eastAsia="de-AT"/>
         </w:rPr>
-        <w:t xml:space="preserve">INTERRUPT() </w:t>
+        <w:t>INTERRUPT(</w:t>
+      </w:r>
+      <w:proofErr w:type="gramEnd"/>
+      <w:r>
+        <w:rPr>
+          <w:b/>
+          <w:lang w:val="en-GB" w:eastAsia="de-AT"/>
+        </w:rPr>
+        <w:t xml:space="preserve">) </w:t>
       </w:r>
       <w:r>
         <w:rPr>
@@ -4854,18 +5477,60 @@
         <w:rPr>
           <w:lang w:eastAsia="de-AT"/>
         </w:rPr>
-        <w:t>Ein Thread muss die Klasse run() überschreiben und wird gestartet durch .start()</w:t>
-      </w:r>
+        <w:t xml:space="preserve">Ein Thread muss die Klasse </w:t>
+      </w:r>
+      <w:proofErr w:type="spellStart"/>
       <w:r>
         <w:rPr>
           <w:lang w:eastAsia="de-AT"/>
         </w:rPr>
-        <w:t xml:space="preserve"> welcher die run() startet</w:t>
-      </w:r>
+        <w:t>run</w:t>
+      </w:r>
+      <w:proofErr w:type="spellEnd"/>
       <w:r>
         <w:rPr>
           <w:lang w:eastAsia="de-AT"/>
         </w:rPr>
+        <w:t>() überschreiben und wird gestartet durch .</w:t>
+      </w:r>
+      <w:proofErr w:type="spellStart"/>
+      <w:r>
+        <w:rPr>
+          <w:lang w:eastAsia="de-AT"/>
+        </w:rPr>
+        <w:t>start</w:t>
+      </w:r>
+      <w:proofErr w:type="spellEnd"/>
+      <w:r>
+        <w:rPr>
+          <w:lang w:eastAsia="de-AT"/>
+        </w:rPr>
+        <w:t>()</w:t>
+      </w:r>
+      <w:r>
+        <w:rPr>
+          <w:lang w:eastAsia="de-AT"/>
+        </w:rPr>
+        <w:t xml:space="preserve"> welcher die </w:t>
+      </w:r>
+      <w:proofErr w:type="spellStart"/>
+      <w:r>
+        <w:rPr>
+          <w:lang w:eastAsia="de-AT"/>
+        </w:rPr>
+        <w:t>run</w:t>
+      </w:r>
+      <w:proofErr w:type="spellEnd"/>
+      <w:r>
+        <w:rPr>
+          <w:lang w:eastAsia="de-AT"/>
+        </w:rPr>
+        <w:t>() startet</w:t>
+      </w:r>
+      <w:r>
+        <w:rPr>
+          <w:lang w:eastAsia="de-AT"/>
+        </w:rPr>
         <w:t>;</w:t>
       </w:r>
     </w:p>
@@ -4880,12 +5545,26 @@
         <w:rPr>
           <w:lang w:eastAsia="de-AT"/>
         </w:rPr>
-        <w:t xml:space="preserve">Man kann Threads synchronisieren indem man mit dem Schlüsselwort synchronized kritische Abschnitte definiert. Diese </w:t>
-      </w:r>
+        <w:t xml:space="preserve">Man kann Threads synchronisieren indem man mit dem Schlüsselwort </w:t>
+      </w:r>
+      <w:proofErr w:type="spellStart"/>
       <w:r>
         <w:rPr>
           <w:lang w:eastAsia="de-AT"/>
         </w:rPr>
+        <w:t>synchronized</w:t>
+      </w:r>
+      <w:proofErr w:type="spellEnd"/>
+      <w:r>
+        <w:rPr>
+          <w:lang w:eastAsia="de-AT"/>
+        </w:rPr>
+        <w:t xml:space="preserve"> kritische Abschnitte definiert. Diese </w:t>
+      </w:r>
+      <w:r>
+        <w:rPr>
+          <w:lang w:eastAsia="de-AT"/>
+        </w:rPr>
         <w:t>kritischen</w:t>
       </w:r>
       <w:r>
@@ -4906,8 +5585,6 @@
         </w:rPr>
         <w:t xml:space="preserve"> und lässt andere währenddessen warten</w:t>
       </w:r>
-      <w:bookmarkStart w:id="4" w:name="_GoBack"/>
-      <w:bookmarkEnd w:id="4"/>
       <w:r>
         <w:rPr>
           <w:lang w:eastAsia="de-AT"/>
@@ -4957,16 +5634,86 @@
         <w:rPr>
           <w:lang w:eastAsia="de-AT"/>
         </w:rPr>
-        <w:t>Apache Commons CLI ermöglicht es Konsolenargumente zu validieren.</w:t>
-      </w:r>
-    </w:p>
-    <w:p>
-      <w:pPr>
-        <w:pStyle w:val="Listenabsatz"/>
-        <w:numPr>
-          <w:ilvl w:val="0"/>
-          <w:numId w:val="14"/>
-        </w:numPr>
+        <w:t xml:space="preserve">Apache </w:t>
+      </w:r>
+      <w:proofErr w:type="spellStart"/>
+      <w:r>
+        <w:rPr>
+          <w:lang w:eastAsia="de-AT"/>
+        </w:rPr>
+        <w:t>Commons</w:t>
+      </w:r>
+      <w:proofErr w:type="spellEnd"/>
+      <w:r>
+        <w:rPr>
+          <w:lang w:eastAsia="de-AT"/>
+        </w:rPr>
+        <w:t xml:space="preserve"> CLI ermöglicht es Konsolenargumente zu validieren.</w:t>
+      </w:r>
+    </w:p>
+    <w:p>
+      <w:pPr>
+        <w:rPr>
+          <w:lang w:eastAsia="de-AT"/>
+        </w:rPr>
+      </w:pPr>
+      <w:r>
+        <w:rPr>
+          <w:lang w:eastAsia="de-AT"/>
+        </w:rPr>
+        <w:lastRenderedPageBreak/>
+        <w:tab/>
+        <w:t>Kleines Beispiel.:</w:t>
+      </w:r>
+    </w:p>
+    <w:p>
+      <w:pPr>
+        <w:rPr>
+          <w:lang w:eastAsia="de-AT"/>
+        </w:rPr>
+      </w:pPr>
+      <w:r>
+        <w:rPr>
+          <w:lang w:eastAsia="de-AT"/>
+        </w:rPr>
+        <w:tab/>
+      </w:r>
+      <w:r>
+        <w:rPr>
+          <w:lang w:eastAsia="de-AT"/>
+        </w:rPr>
+        <w:tab/>
+        <w:t>Alle Argumente werden zu Options hinzugefügt</w:t>
+      </w:r>
+      <w:r>
+        <w:rPr>
+          <w:lang w:eastAsia="de-AT"/>
+        </w:rPr>
+        <w:br/>
+      </w:r>
+      <w:r>
+        <w:rPr>
+          <w:lang w:eastAsia="de-AT"/>
+        </w:rPr>
+        <w:tab/>
+      </w:r>
+      <w:r>
+        <w:rPr>
+          <w:lang w:eastAsia="de-AT"/>
+        </w:rPr>
+        <w:tab/>
+        <w:t>Danach müssen die Argumente zergliedert werden</w:t>
+      </w:r>
+      <w:r>
+        <w:rPr>
+          <w:lang w:eastAsia="de-AT"/>
+        </w:rPr>
+        <w:t>.</w:t>
+      </w:r>
+    </w:p>
+    <w:p>
+      <w:pPr>
+        <w:pStyle w:val="Inhaltsverzeichnisberschrift"/>
       </w:pPr>
       <w:r>
         <w:t>Log4j</w:t>
@@ -4974,46 +5721,36 @@
     </w:p>
     <w:p>
       <w:pPr>
-        <w:pStyle w:val="Listenabsatz"/>
-        <w:numPr>
-          <w:ilvl w:val="0"/>
-          <w:numId w:val="14"/>
-        </w:numPr>
-      </w:pPr>
-      <w:r>
-        <w:t xml:space="preserve">Commons </w:t>
-      </w:r>
-      <w:r>
-        <w:t>CLI</w:t>
-      </w:r>
-    </w:p>
-    <w:p>
-      <w:pPr>
-        <w:pStyle w:val="Listenabsatz"/>
-        <w:numPr>
-          <w:ilvl w:val="0"/>
-          <w:numId w:val="14"/>
-        </w:numPr>
-      </w:pPr>
-      <w:r>
-        <w:t>CSV</w:t>
-      </w:r>
-    </w:p>
-    <w:p>
-      <w:pPr>
-        <w:pStyle w:val="Listenabsatz"/>
-        <w:rPr>
-          <w:sz w:val="28"/>
-        </w:rPr>
-      </w:pPr>
-    </w:p>
-    <w:p>
-      <w:pPr>
-        <w:pStyle w:val="Listenabsatz"/>
-        <w:rPr>
-          <w:sz w:val="28"/>
-        </w:rPr>
-      </w:pPr>
+        <w:rPr>
+          <w:lang w:eastAsia="de-AT"/>
+        </w:rPr>
+      </w:pPr>
+      <w:r>
+        <w:rPr>
+          <w:lang w:eastAsia="de-AT"/>
+        </w:rPr>
+        <w:tab/>
+      </w:r>
+      <w:proofErr w:type="spellStart"/>
+      <w:r>
+        <w:rPr>
+          <w:lang w:eastAsia="de-AT"/>
+        </w:rPr>
+        <w:t>Apaches</w:t>
+      </w:r>
+      <w:proofErr w:type="spellEnd"/>
+      <w:r>
+        <w:rPr>
+          <w:lang w:eastAsia="de-AT"/>
+        </w:rPr>
+        <w:t xml:space="preserve"> Log4j erlaubt es einfach zu loggen</w:t>
+      </w:r>
+      <w:r>
+        <w:rPr>
+          <w:lang w:eastAsia="de-AT"/>
+        </w:rPr>
+        <w:t>.</w:t>
+      </w:r>
     </w:p>
     <w:p>
       <w:pPr>
@@ -5117,8 +5854,13 @@
       <w:r>
         <w:t xml:space="preserve">Apache </w:t>
       </w:r>
-      <w:r>
-        <w:t>Commons-CLI</w:t>
+      <w:proofErr w:type="spellStart"/>
+      <w:r>
+        <w:t>Commons</w:t>
+      </w:r>
+      <w:proofErr w:type="spellEnd"/>
+      <w:r>
+        <w:t>-CLI</w:t>
       </w:r>
     </w:p>
     <w:p>
@@ -5293,12 +6035,14 @@
           <w:sz w:val="28"/>
         </w:rPr>
       </w:pPr>
+      <w:proofErr w:type="spellStart"/>
       <w:r>
         <w:rPr>
           <w:sz w:val="28"/>
         </w:rPr>
         <w:t>JUnit</w:t>
       </w:r>
+      <w:proofErr w:type="spellEnd"/>
     </w:p>
     <w:p>
       <w:pPr>
@@ -5412,7 +6156,7 @@
             <w:noProof/>
             <w:lang w:val="de-DE"/>
           </w:rPr>
-          <w:t>8</w:t>
+          <w:t>5</w:t>
         </w:r>
         <w:r>
           <w:fldChar w:fldCharType="end"/>
@@ -5455,8 +6199,13 @@
       <w:pStyle w:val="Kopfzeile"/>
     </w:pPr>
     <w:r>
-      <w:t>Fock, Hackenberger, Tiryaki</w:t>
+      <w:t xml:space="preserve">Fock, Hackenberger, </w:t>
     </w:r>
+    <w:proofErr w:type="spellStart"/>
+    <w:r>
+      <w:t>Tiryaki</w:t>
+    </w:r>
+    <w:proofErr w:type="spellEnd"/>
     <w:r>
       <w:ptab w:relativeTo="margin" w:alignment="center" w:leader="none"/>
     </w:r>
@@ -5650,7 +6399,7 @@
   <w:abstractNum w:abstractNumId="2">
     <w:nsid w:val="126D13A6"/>
     <w:multiLevelType w:val="hybridMultilevel"/>
-    <w:tmpl w:val="19869D62"/>
+    <w:tmpl w:val="24E0273C"/>
     <w:lvl w:ilvl="0" w:tplc="0C070001">
       <w:start w:val="1"/>
       <w:numFmt w:val="bullet"/>
@@ -8371,6 +9120,45 @@
       <w:bCs/>
     </w:rPr>
   </w:style>
+  <w:style w:type="paragraph" w:styleId="Funotentext">
+    <w:name w:val="footnote text"/>
+    <w:basedOn w:val="Standard"/>
+    <w:link w:val="FunotentextZchn"/>
+    <w:uiPriority w:val="99"/>
+    <w:semiHidden/>
+    <w:unhideWhenUsed/>
+    <w:rsid w:val="008153CB"/>
+    <w:pPr>
+      <w:spacing w:after="0" w:line="240" w:lineRule="auto"/>
+    </w:pPr>
+    <w:rPr>
+      <w:sz w:val="20"/>
+      <w:szCs w:val="20"/>
+    </w:rPr>
+  </w:style>
+  <w:style w:type="character" w:customStyle="1" w:styleId="FunotentextZchn">
+    <w:name w:val="Fußnotentext Zchn"/>
+    <w:basedOn w:val="Absatz-Standardschriftart"/>
+    <w:link w:val="Funotentext"/>
+    <w:uiPriority w:val="99"/>
+    <w:semiHidden/>
+    <w:rsid w:val="008153CB"/>
+    <w:rPr>
+      <w:sz w:val="20"/>
+      <w:szCs w:val="20"/>
+    </w:rPr>
+  </w:style>
+  <w:style w:type="character" w:styleId="Funotenzeichen">
+    <w:name w:val="footnote reference"/>
+    <w:basedOn w:val="Absatz-Standardschriftart"/>
+    <w:uiPriority w:val="99"/>
+    <w:semiHidden/>
+    <w:unhideWhenUsed/>
+    <w:rsid w:val="008153CB"/>
+    <w:rPr>
+      <w:vertAlign w:val="superscript"/>
+    </w:rPr>
+  </w:style>
 </w:styles>
 </file>
 
@@ -9048,546 +9836,46 @@
       <w:bCs/>
     </w:rPr>
   </w:style>
-</w:styles>
-</file>
-
-<file path=word/glossary/document.xml><?xml version="1.0" encoding="utf-8"?>
-<w:glossaryDocument xmlns:wpc="http://schemas.microsoft.com/office/word/2010/wordprocessingCanvas" xmlns:mc="http://schemas.openxmlformats.org/markup-compatibility/2006" xmlns:o="urn:schemas-microsoft-com:office:office" xmlns:r="http://schemas.openxmlformats.org/officeDocument/2006/relationships" xmlns:m="http://schemas.openxmlformats.org/officeDocument/2006/math" xmlns:v="urn:schemas-microsoft-com:vml" xmlns:wp14="http://schemas.microsoft.com/office/word/2010/wordprocessingDrawing" xmlns:wp="http://schemas.openxmlformats.org/drawingml/2006/wordprocessingDrawing" xmlns:w10="urn:schemas-microsoft-com:office:word" xmlns:w="http://schemas.openxmlformats.org/wordprocessingml/2006/main" xmlns:w14="http://schemas.microsoft.com/office/word/2010/wordml" xmlns:wpg="http://schemas.microsoft.com/office/word/2010/wordprocessingGroup" xmlns:wpi="http://schemas.microsoft.com/office/word/2010/wordprocessingInk" xmlns:wne="http://schemas.microsoft.com/office/word/2006/wordml" xmlns:wps="http://schemas.microsoft.com/office/word/2010/wordprocessingShape" mc:Ignorable="w14 wp14"/>
-</file>
-
-<file path=word/glossary/fontTable.xml><?xml version="1.0" encoding="utf-8"?>
-<w:fonts xmlns:mc="http://schemas.openxmlformats.org/markup-compatibility/2006" xmlns:r="http://schemas.openxmlformats.org/officeDocument/2006/relationships" xmlns:w="http://schemas.openxmlformats.org/wordprocessingml/2006/main" xmlns:w14="http://schemas.microsoft.com/office/word/2010/wordml" mc:Ignorable="w14">
-  <w:font w:name="Times New Roman">
-    <w:panose1 w:val="02020603050405020304"/>
-    <w:charset w:val="00"/>
-    <w:family w:val="roman"/>
-    <w:pitch w:val="variable"/>
-    <w:sig w:usb0="E0002AFF" w:usb1="C0007841" w:usb2="00000009" w:usb3="00000000" w:csb0="000001FF" w:csb1="00000000"/>
-  </w:font>
-  <w:font w:name="Symbol">
-    <w:panose1 w:val="05050102010706020507"/>
-    <w:charset w:val="02"/>
-    <w:family w:val="roman"/>
-    <w:pitch w:val="variable"/>
-    <w:sig w:usb0="00000000" w:usb1="10000000" w:usb2="00000000" w:usb3="00000000" w:csb0="80000000" w:csb1="00000000"/>
-  </w:font>
-  <w:font w:name="Courier New">
-    <w:panose1 w:val="02070309020205020404"/>
-    <w:charset w:val="00"/>
-    <w:family w:val="modern"/>
-    <w:pitch w:val="fixed"/>
-    <w:sig w:usb0="E0002AFF" w:usb1="C0007843" w:usb2="00000009" w:usb3="00000000" w:csb0="000001FF" w:csb1="00000000"/>
-  </w:font>
-  <w:font w:name="Wingdings">
-    <w:panose1 w:val="05000000000000000000"/>
-    <w:charset w:val="02"/>
-    <w:family w:val="auto"/>
-    <w:pitch w:val="variable"/>
-    <w:sig w:usb0="00000000" w:usb1="10000000" w:usb2="00000000" w:usb3="00000000" w:csb0="80000000" w:csb1="00000000"/>
-  </w:font>
-  <w:font w:name="Calibri">
-    <w:panose1 w:val="020F0502020204030204"/>
-    <w:charset w:val="00"/>
-    <w:family w:val="swiss"/>
-    <w:pitch w:val="variable"/>
-    <w:sig w:usb0="E00002FF" w:usb1="4000ACFF" w:usb2="00000001" w:usb3="00000000" w:csb0="0000019F" w:csb1="00000000"/>
-  </w:font>
-  <w:font w:name="Cambria">
-    <w:panose1 w:val="02040503050406030204"/>
-    <w:charset w:val="00"/>
-    <w:family w:val="roman"/>
-    <w:pitch w:val="variable"/>
-    <w:sig w:usb0="E00002FF" w:usb1="400004FF" w:usb2="00000000" w:usb3="00000000" w:csb0="0000019F" w:csb1="00000000"/>
-  </w:font>
-  <w:font w:name="Tahoma">
-    <w:panose1 w:val="020B0604030504040204"/>
-    <w:charset w:val="00"/>
-    <w:family w:val="swiss"/>
-    <w:pitch w:val="variable"/>
-    <w:sig w:usb0="E1002EFF" w:usb1="C000605B" w:usb2="00000029" w:usb3="00000000" w:csb0="000101FF" w:csb1="00000000"/>
-  </w:font>
-  <w:font w:name="Arial">
-    <w:panose1 w:val="020B0604020202020204"/>
-    <w:charset w:val="00"/>
-    <w:family w:val="swiss"/>
-    <w:pitch w:val="variable"/>
-    <w:sig w:usb0="E0002AFF" w:usb1="C0007843" w:usb2="00000009" w:usb3="00000000" w:csb0="000001FF" w:csb1="00000000"/>
-  </w:font>
-  <w:font w:name="Verdana">
-    <w:panose1 w:val="020B0604030504040204"/>
-    <w:charset w:val="00"/>
-    <w:family w:val="swiss"/>
-    <w:pitch w:val="variable"/>
-    <w:sig w:usb0="A10006FF" w:usb1="4000205B" w:usb2="00000010" w:usb3="00000000" w:csb0="0000019F" w:csb1="00000000"/>
-  </w:font>
-</w:fonts>
-</file>
-
-<file path=word/glossary/settings.xml><?xml version="1.0" encoding="utf-8"?>
-<w:settings xmlns:mc="http://schemas.openxmlformats.org/markup-compatibility/2006" xmlns:o="urn:schemas-microsoft-com:office:office" xmlns:r="http://schemas.openxmlformats.org/officeDocument/2006/relationships" xmlns:m="http://schemas.openxmlformats.org/officeDocument/2006/math" xmlns:v="urn:schemas-microsoft-com:vml" xmlns:w10="urn:schemas-microsoft-com:office:word" xmlns:w="http://schemas.openxmlformats.org/wordprocessingml/2006/main" xmlns:w14="http://schemas.microsoft.com/office/word/2010/wordml" xmlns:sl="http://schemas.openxmlformats.org/schemaLibrary/2006/main" mc:Ignorable="w14">
-  <w:view w:val="normal"/>
-  <w:defaultTabStop w:val="708"/>
-  <w:hyphenationZone w:val="425"/>
-  <w:characterSpacingControl w:val="doNotCompress"/>
-  <w:compat>
-    <w:useFELayout/>
-    <w:compatSetting w:name="compatibilityMode" w:uri="http://schemas.microsoft.com/office/word" w:val="14"/>
-    <w:compatSetting w:name="overrideTableStyleFontSizeAndJustification" w:uri="http://schemas.microsoft.com/office/word" w:val="1"/>
-    <w:compatSetting w:name="enableOpenTypeFeatures" w:uri="http://schemas.microsoft.com/office/word" w:val="1"/>
-    <w:compatSetting w:name="doNotFlipMirrorIndents" w:uri="http://schemas.microsoft.com/office/word" w:val="1"/>
-  </w:compat>
-  <w:rsids>
-    <w:rsidRoot w:val="00AC0766"/>
-    <w:rsid w:val="00612694"/>
-    <w:rsid w:val="00893B6E"/>
-    <w:rsid w:val="00AA41B1"/>
-    <w:rsid w:val="00AC0766"/>
-  </w:rsids>
-  <m:mathPr>
-    <m:mathFont m:val="Cambria Math"/>
-    <m:brkBin m:val="before"/>
-    <m:brkBinSub m:val="--"/>
-    <m:smallFrac m:val="0"/>
-    <m:dispDef/>
-    <m:lMargin m:val="0"/>
-    <m:rMargin m:val="0"/>
-    <m:defJc m:val="centerGroup"/>
-    <m:wrapIndent m:val="1440"/>
-    <m:intLim m:val="subSup"/>
-    <m:naryLim m:val="undOvr"/>
-  </m:mathPr>
-  <w:themeFontLang w:val="de-AT"/>
-  <w:clrSchemeMapping w:bg1="light1" w:t1="dark1" w:bg2="light2" w:t2="dark2" w:accent1="accent1" w:accent2="accent2" w:accent3="accent3" w:accent4="accent4" w:accent5="accent5" w:accent6="accent6" w:hyperlink="hyperlink" w:followedHyperlink="followedHyperlink"/>
-  <w:decimalSymbol w:val=","/>
-  <w:listSeparator w:val=";"/>
-</w:settings>
-</file>
-
-<file path=word/glossary/styles.xml><?xml version="1.0" encoding="utf-8"?>
-<w:styles xmlns:mc="http://schemas.openxmlformats.org/markup-compatibility/2006" xmlns:r="http://schemas.openxmlformats.org/officeDocument/2006/relationships" xmlns:w="http://schemas.openxmlformats.org/wordprocessingml/2006/main" xmlns:w14="http://schemas.microsoft.com/office/word/2010/wordml" mc:Ignorable="w14">
-  <w:docDefaults>
-    <w:rPrDefault>
-      <w:rPr>
-        <w:rFonts w:asciiTheme="minorHAnsi" w:eastAsiaTheme="minorEastAsia" w:hAnsiTheme="minorHAnsi" w:cstheme="minorBidi"/>
-        <w:sz w:val="22"/>
-        <w:szCs w:val="22"/>
-        <w:lang w:val="de-AT" w:eastAsia="de-AT" w:bidi="ar-SA"/>
-      </w:rPr>
-    </w:rPrDefault>
-    <w:pPrDefault>
-      <w:pPr>
-        <w:spacing w:after="200" w:line="276" w:lineRule="auto"/>
-      </w:pPr>
-    </w:pPrDefault>
-  </w:docDefaults>
-  <w:latentStyles w:defLockedState="0" w:defUIPriority="99" w:defSemiHidden="1" w:defUnhideWhenUsed="1" w:defQFormat="0" w:count="267">
-    <w:lsdException w:name="Normal" w:semiHidden="0" w:uiPriority="0" w:unhideWhenUsed="0" w:qFormat="1"/>
-    <w:lsdException w:name="heading 1" w:semiHidden="0" w:uiPriority="9" w:unhideWhenUsed="0" w:qFormat="1"/>
-    <w:lsdException w:name="heading 2" w:uiPriority="9" w:qFormat="1"/>
-    <w:lsdException w:name="heading 3" w:uiPriority="9" w:qFormat="1"/>
-    <w:lsdException w:name="heading 4" w:uiPriority="9" w:qFormat="1"/>
-    <w:lsdException w:name="heading 5" w:uiPriority="9" w:qFormat="1"/>
-    <w:lsdException w:name="heading 6" w:uiPriority="9" w:qFormat="1"/>
-    <w:lsdException w:name="heading 7" w:uiPriority="9" w:qFormat="1"/>
-    <w:lsdException w:name="heading 8" w:uiPriority="9" w:qFormat="1"/>
-    <w:lsdException w:name="heading 9" w:uiPriority="9" w:qFormat="1"/>
-    <w:lsdException w:name="toc 1" w:uiPriority="39"/>
-    <w:lsdException w:name="toc 2" w:uiPriority="39"/>
-    <w:lsdException w:name="toc 3" w:uiPriority="39"/>
-    <w:lsdException w:name="toc 4" w:uiPriority="39"/>
-    <w:lsdException w:name="toc 5" w:uiPriority="39"/>
-    <w:lsdException w:name="toc 6" w:uiPriority="39"/>
-    <w:lsdException w:name="toc 7" w:uiPriority="39"/>
-    <w:lsdException w:name="toc 8" w:uiPriority="39"/>
-    <w:lsdException w:name="toc 9" w:uiPriority="39"/>
-    <w:lsdException w:name="caption" w:uiPriority="35" w:qFormat="1"/>
-    <w:lsdException w:name="Title" w:semiHidden="0" w:uiPriority="10" w:unhideWhenUsed="0" w:qFormat="1"/>
-    <w:lsdException w:name="Default Paragraph Font" w:uiPriority="1"/>
-    <w:lsdException w:name="Subtitle" w:semiHidden="0" w:uiPriority="11" w:unhideWhenUsed="0" w:qFormat="1"/>
-    <w:lsdException w:name="Strong" w:semiHidden="0" w:uiPriority="22" w:unhideWhenUsed="0" w:qFormat="1"/>
-    <w:lsdException w:name="Emphasis" w:semiHidden="0" w:uiPriority="20" w:unhideWhenUsed="0" w:qFormat="1"/>
-    <w:lsdException w:name="Table Grid" w:semiHidden="0" w:uiPriority="59" w:unhideWhenUsed="0"/>
-    <w:lsdException w:name="Placeholder Text" w:unhideWhenUsed="0"/>
-    <w:lsdException w:name="No Spacing" w:semiHidden="0" w:uiPriority="1" w:unhideWhenUsed="0" w:qFormat="1"/>
-    <w:lsdException w:name="Light Shading" w:semiHidden="0" w:uiPriority="60" w:unhideWhenUsed="0"/>
-    <w:lsdException w:name="Light List" w:semiHidden="0" w:uiPriority="61" w:unhideWhenUsed="0"/>
-    <w:lsdException w:name="Light Grid" w:semiHidden="0" w:uiPriority="62" w:unhideWhenUsed="0"/>
-    <w:lsdException w:name="Medium Shading 1" w:semiHidden="0" w:uiPriority="63" w:unhideWhenUsed="0"/>
-    <w:lsdException w:name="Medium Shading 2" w:semiHidden="0" w:uiPriority="64" w:unhideWhenUsed="0"/>
-    <w:lsdException w:name="Medium List 1" w:semiHidden="0" w:uiPriority="65" w:unhideWhenUsed="0"/>
-    <w:lsdException w:name="Medium List 2" w:semiHidden="0" w:uiPriority="66" w:unhideWhenUsed="0"/>
-    <w:lsdException w:name="Medium Grid 1" w:semiHidden="0" w:uiPriority="67" w:unhideWhenUsed="0"/>
-    <w:lsdException w:name="Medium Grid 2" w:semiHidden="0" w:uiPriority="68" w:unhideWhenUsed="0"/>
-    <w:lsdException w:name="Medium Grid 3" w:semiHidden="0" w:uiPriority="69" w:unhideWhenUsed="0"/>
-    <w:lsdException w:name="Dark List" w:semiHidden="0" w:uiPriority="70" w:unhideWhenUsed="0"/>
-    <w:lsdException w:name="Colorful Shading" w:semiHidden="0" w:uiPriority="71" w:unhideWhenUsed="0"/>
-    <w:lsdException w:name="Colorful List" w:semiHidden="0" w:uiPriority="72" w:unhideWhenUsed="0"/>
-    <w:lsdException w:name="Colorful Grid" w:semiHidden="0" w:uiPriority="73" w:unhideWhenUsed="0"/>
-    <w:lsdException w:name="Light Shading Accent 1" w:semiHidden="0" w:uiPriority="60" w:unhideWhenUsed="0"/>
-    <w:lsdException w:name="Light List Accent 1" w:semiHidden="0" w:uiPriority="61" w:unhideWhenUsed="0"/>
-    <w:lsdException w:name="Light Grid Accent 1" w:semiHidden="0" w:uiPriority="62" w:unhideWhenUsed="0"/>
-    <w:lsdException w:name="Medium Shading 1 Accent 1" w:semiHidden="0" w:uiPriority="63" w:unhideWhenUsed="0"/>
-    <w:lsdException w:name="Medium Shading 2 Accent 1" w:semiHidden="0" w:uiPriority="64" w:unhideWhenUsed="0"/>
-    <w:lsdException w:name="Medium List 1 Accent 1" w:semiHidden="0" w:uiPriority="65" w:unhideWhenUsed="0"/>
-    <w:lsdException w:name="Revision" w:unhideWhenUsed="0"/>
-    <w:lsdException w:name="List Paragraph" w:semiHidden="0" w:uiPriority="34" w:unhideWhenUsed="0" w:qFormat="1"/>
-    <w:lsdException w:name="Quote" w:semiHidden="0" w:uiPriority="29" w:unhideWhenUsed="0" w:qFormat="1"/>
-    <w:lsdException w:name="Intense Quote" w:semiHidden="0" w:uiPriority="30" w:unhideWhenUsed="0" w:qFormat="1"/>
-    <w:lsdException w:name="Medium List 2 Accent 1" w:semiHidden="0" w:uiPriority="66" w:unhideWhenUsed="0"/>
-    <w:lsdException w:name="Medium Grid 1 Accent 1" w:semiHidden="0" w:uiPriority="67" w:unhideWhenUsed="0"/>
-    <w:lsdException w:name="Medium Grid 2 Accent 1" w:semiHidden="0" w:uiPriority="68" w:unhideWhenUsed="0"/>
-    <w:lsdException w:name="Medium Grid 3 Accent 1" w:semiHidden="0" w:uiPriority="69" w:unhideWhenUsed="0"/>
-    <w:lsdException w:name="Dark List Accent 1" w:semiHidden="0" w:uiPriority="70" w:unhideWhenUsed="0"/>
-    <w:lsdException w:name="Colorful Shading Accent 1" w:semiHidden="0" w:uiPriority="71" w:unhideWhenUsed="0"/>
-    <w:lsdException w:name="Colorful List Accent 1" w:semiHidden="0" w:uiPriority="72" w:unhideWhenUsed="0"/>
-    <w:lsdException w:name="Colorful Grid Accent 1" w:semiHidden="0" w:uiPriority="73" w:unhideWhenUsed="0"/>
-    <w:lsdException w:name="Light Shading Accent 2" w:semiHidden="0" w:uiPriority="60" w:unhideWhenUsed="0"/>
-    <w:lsdException w:name="Light List Accent 2" w:semiHidden="0" w:uiPriority="61" w:unhideWhenUsed="0"/>
-    <w:lsdException w:name="Light Grid Accent 2" w:semiHidden="0" w:uiPriority="62" w:unhideWhenUsed="0"/>
-    <w:lsdException w:name="Medium Shading 1 Accent 2" w:semiHidden="0" w:uiPriority="63" w:unhideWhenUsed="0"/>
-    <w:lsdException w:name="Medium Shading 2 Accent 2" w:semiHidden="0" w:uiPriority="64" w:unhideWhenUsed="0"/>
-    <w:lsdException w:name="Medium List 1 Accent 2" w:semiHidden="0" w:uiPriority="65" w:unhideWhenUsed="0"/>
-    <w:lsdException w:name="Medium List 2 Accent 2" w:semiHidden="0" w:uiPriority="66" w:unhideWhenUsed="0"/>
-    <w:lsdException w:name="Medium Grid 1 Accent 2" w:semiHidden="0" w:uiPriority="67" w:unhideWhenUsed="0"/>
-    <w:lsdException w:name="Medium Grid 2 Accent 2" w:semiHidden="0" w:uiPriority="68" w:unhideWhenUsed="0"/>
-    <w:lsdException w:name="Medium Grid 3 Accent 2" w:semiHidden="0" w:uiPriority="69" w:unhideWhenUsed="0"/>
-    <w:lsdException w:name="Dark List Accent 2" w:semiHidden="0" w:uiPriority="70" w:unhideWhenUsed="0"/>
-    <w:lsdException w:name="Colorful Shading Accent 2" w:semiHidden="0" w:uiPriority="71" w:unhideWhenUsed="0"/>
-    <w:lsdException w:name="Colorful List Accent 2" w:semiHidden="0" w:uiPriority="72" w:unhideWhenUsed="0"/>
-    <w:lsdException w:name="Colorful Grid Accent 2" w:semiHidden="0" w:uiPriority="73" w:unhideWhenUsed="0"/>
-    <w:lsdException w:name="Light Shading Accent 3" w:semiHidden="0" w:uiPriority="60" w:unhideWhenUsed="0"/>
-    <w:lsdException w:name="Light List Accent 3" w:semiHidden="0" w:uiPriority="61" w:unhideWhenUsed="0"/>
-    <w:lsdException w:name="Light Grid Accent 3" w:semiHidden="0" w:uiPriority="62" w:unhideWhenUsed="0"/>
-    <w:lsdException w:name="Medium Shading 1 Accent 3" w:semiHidden="0" w:uiPriority="63" w:unhideWhenUsed="0"/>
-    <w:lsdException w:name="Medium Shading 2 Accent 3" w:semiHidden="0" w:uiPriority="64" w:unhideWhenUsed="0"/>
-    <w:lsdException w:name="Medium List 1 Accent 3" w:semiHidden="0" w:uiPriority="65" w:unhideWhenUsed="0"/>
-    <w:lsdException w:name="Medium List 2 Accent 3" w:semiHidden="0" w:uiPriority="66" w:unhideWhenUsed="0"/>
-    <w:lsdException w:name="Medium Grid 1 Accent 3" w:semiHidden="0" w:uiPriority="67" w:unhideWhenUsed="0"/>
-    <w:lsdException w:name="Medium Grid 2 Accent 3" w:semiHidden="0" w:uiPriority="68" w:unhideWhenUsed="0"/>
-    <w:lsdException w:name="Medium Grid 3 Accent 3" w:semiHidden="0" w:uiPriority="69" w:unhideWhenUsed="0"/>
-    <w:lsdException w:name="Dark List Accent 3" w:semiHidden="0" w:uiPriority="70" w:unhideWhenUsed="0"/>
-    <w:lsdException w:name="Colorful Shading Accent 3" w:semiHidden="0" w:uiPriority="71" w:unhideWhenUsed="0"/>
-    <w:lsdException w:name="Colorful List Accent 3" w:semiHidden="0" w:uiPriority="72" w:unhideWhenUsed="0"/>
-    <w:lsdException w:name="Colorful Grid Accent 3" w:semiHidden="0" w:uiPriority="73" w:unhideWhenUsed="0"/>
-    <w:lsdException w:name="Light Shading Accent 4" w:semiHidden="0" w:uiPriority="60" w:unhideWhenUsed="0"/>
-    <w:lsdException w:name="Light List Accent 4" w:semiHidden="0" w:uiPriority="61" w:unhideWhenUsed="0"/>
-    <w:lsdException w:name="Light Grid Accent 4" w:semiHidden="0" w:uiPriority="62" w:unhideWhenUsed="0"/>
-    <w:lsdException w:name="Medium Shading 1 Accent 4" w:semiHidden="0" w:uiPriority="63" w:unhideWhenUsed="0"/>
-    <w:lsdException w:name="Medium Shading 2 Accent 4" w:semiHidden="0" w:uiPriority="64" w:unhideWhenUsed="0"/>
-    <w:lsdException w:name="Medium List 1 Accent 4" w:semiHidden="0" w:uiPriority="65" w:unhideWhenUsed="0"/>
-    <w:lsdException w:name="Medium List 2 Accent 4" w:semiHidden="0" w:uiPriority="66" w:unhideWhenUsed="0"/>
-    <w:lsdException w:name="Medium Grid 1 Accent 4" w:semiHidden="0" w:uiPriority="67" w:unhideWhenUsed="0"/>
-    <w:lsdException w:name="Medium Grid 2 Accent 4" w:semiHidden="0" w:uiPriority="68" w:unhideWhenUsed="0"/>
-    <w:lsdException w:name="Medium Grid 3 Accent 4" w:semiHidden="0" w:uiPriority="69" w:unhideWhenUsed="0"/>
-    <w:lsdException w:name="Dark List Accent 4" w:semiHidden="0" w:uiPriority="70" w:unhideWhenUsed="0"/>
-    <w:lsdException w:name="Colorful Shading Accent 4" w:semiHidden="0" w:uiPriority="71" w:unhideWhenUsed="0"/>
-    <w:lsdException w:name="Colorful List Accent 4" w:semiHidden="0" w:uiPriority="72" w:unhideWhenUsed="0"/>
-    <w:lsdException w:name="Colorful Grid Accent 4" w:semiHidden="0" w:uiPriority="73" w:unhideWhenUsed="0"/>
-    <w:lsdException w:name="Light Shading Accent 5" w:semiHidden="0" w:uiPriority="60" w:unhideWhenUsed="0"/>
-    <w:lsdException w:name="Light List Accent 5" w:semiHidden="0" w:uiPriority="61" w:unhideWhenUsed="0"/>
-    <w:lsdException w:name="Light Grid Accent 5" w:semiHidden="0" w:uiPriority="62" w:unhideWhenUsed="0"/>
-    <w:lsdException w:name="Medium Shading 1 Accent 5" w:semiHidden="0" w:uiPriority="63" w:unhideWhenUsed="0"/>
-    <w:lsdException w:name="Medium Shading 2 Accent 5" w:semiHidden="0" w:uiPriority="64" w:unhideWhenUsed="0"/>
-    <w:lsdException w:name="Medium List 1 Accent 5" w:semiHidden="0" w:uiPriority="65" w:unhideWhenUsed="0"/>
-    <w:lsdException w:name="Medium List 2 Accent 5" w:semiHidden="0" w:uiPriority="66" w:unhideWhenUsed="0"/>
-    <w:lsdException w:name="Medium Grid 1 Accent 5" w:semiHidden="0" w:uiPriority="67" w:unhideWhenUsed="0"/>
-    <w:lsdException w:name="Medium Grid 2 Accent 5" w:semiHidden="0" w:uiPriority="68" w:unhideWhenUsed="0"/>
-    <w:lsdException w:name="Medium Grid 3 Accent 5" w:semiHidden="0" w:uiPriority="69" w:unhideWhenUsed="0"/>
-    <w:lsdException w:name="Dark List Accent 5" w:semiHidden="0" w:uiPriority="70" w:unhideWhenUsed="0"/>
-    <w:lsdException w:name="Colorful Shading Accent 5" w:semiHidden="0" w:uiPriority="71" w:unhideWhenUsed="0"/>
-    <w:lsdException w:name="Colorful List Accent 5" w:semiHidden="0" w:uiPriority="72" w:unhideWhenUsed="0"/>
-    <w:lsdException w:name="Colorful Grid Accent 5" w:semiHidden="0" w:uiPriority="73" w:unhideWhenUsed="0"/>
-    <w:lsdException w:name="Light Shading Accent 6" w:semiHidden="0" w:uiPriority="60" w:unhideWhenUsed="0"/>
-    <w:lsdException w:name="Light List Accent 6" w:semiHidden="0" w:uiPriority="61" w:unhideWhenUsed="0"/>
-    <w:lsdException w:name="Light Grid Accent 6" w:semiHidden="0" w:uiPriority="62" w:unhideWhenUsed="0"/>
-    <w:lsdException w:name="Medium Shading 1 Accent 6" w:semiHidden="0" w:uiPriority="63" w:unhideWhenUsed="0"/>
-    <w:lsdException w:name="Medium Shading 2 Accent 6" w:semiHidden="0" w:uiPriority="64" w:unhideWhenUsed="0"/>
-    <w:lsdException w:name="Medium List 1 Accent 6" w:semiHidden="0" w:uiPriority="65" w:unhideWhenUsed="0"/>
-    <w:lsdException w:name="Medium List 2 Accent 6" w:semiHidden="0" w:uiPriority="66" w:unhideWhenUsed="0"/>
-    <w:lsdException w:name="Medium Grid 1 Accent 6" w:semiHidden="0" w:uiPriority="67" w:unhideWhenUsed="0"/>
-    <w:lsdException w:name="Medium Grid 2 Accent 6" w:semiHidden="0" w:uiPriority="68" w:unhideWhenUsed="0"/>
-    <w:lsdException w:name="Medium Grid 3 Accent 6" w:semiHidden="0" w:uiPriority="69" w:unhideWhenUsed="0"/>
-    <w:lsdException w:name="Dark List Accent 6" w:semiHidden="0" w:uiPriority="70" w:unhideWhenUsed="0"/>
-    <w:lsdException w:name="Colorful Shading Accent 6" w:semiHidden="0" w:uiPriority="71" w:unhideWhenUsed="0"/>
-    <w:lsdException w:name="Colorful List Accent 6" w:semiHidden="0" w:uiPriority="72" w:unhideWhenUsed="0"/>
-    <w:lsdException w:name="Colorful Grid Accent 6" w:semiHidden="0" w:uiPriority="73" w:unhideWhenUsed="0"/>
-    <w:lsdException w:name="Subtle Emphasis" w:semiHidden="0" w:uiPriority="19" w:unhideWhenUsed="0" w:qFormat="1"/>
-    <w:lsdException w:name="Intense Emphasis" w:semiHidden="0" w:uiPriority="21" w:unhideWhenUsed="0" w:qFormat="1"/>
-    <w:lsdException w:name="Subtle Reference" w:semiHidden="0" w:uiPriority="31" w:unhideWhenUsed="0" w:qFormat="1"/>
-    <w:lsdException w:name="Intense Reference" w:semiHidden="0" w:uiPriority="32" w:unhideWhenUsed="0" w:qFormat="1"/>
-    <w:lsdException w:name="Book Title" w:semiHidden="0" w:uiPriority="33" w:unhideWhenUsed="0" w:qFormat="1"/>
-    <w:lsdException w:name="Bibliography" w:uiPriority="37"/>
-    <w:lsdException w:name="TOC Heading" w:uiPriority="39" w:qFormat="1"/>
-  </w:latentStyles>
-  <w:style w:type="paragraph" w:default="1" w:styleId="Standard">
-    <w:name w:val="Normal"/>
-    <w:qFormat/>
-  </w:style>
-  <w:style w:type="character" w:default="1" w:styleId="Absatz-Standardschriftart">
-    <w:name w:val="Default Paragraph Font"/>
-    <w:uiPriority w:val="1"/>
-    <w:semiHidden/>
-    <w:unhideWhenUsed/>
-  </w:style>
-  <w:style w:type="table" w:default="1" w:styleId="NormaleTabelle">
-    <w:name w:val="Normal Table"/>
+  <w:style w:type="paragraph" w:styleId="Funotentext">
+    <w:name w:val="footnote text"/>
+    <w:basedOn w:val="Standard"/>
+    <w:link w:val="FunotentextZchn"/>
     <w:uiPriority w:val="99"/>
     <w:semiHidden/>
     <w:unhideWhenUsed/>
-    <w:tblPr>
-      <w:tblInd w:w="0" w:type="dxa"/>
-      <w:tblCellMar>
-        <w:top w:w="0" w:type="dxa"/>
-        <w:left w:w="108" w:type="dxa"/>
-        <w:bottom w:w="0" w:type="dxa"/>
-        <w:right w:w="108" w:type="dxa"/>
-      </w:tblCellMar>
-    </w:tblPr>
+    <w:rsid w:val="008153CB"/>
+    <w:pPr>
+      <w:spacing w:after="0" w:line="240" w:lineRule="auto"/>
+    </w:pPr>
+    <w:rPr>
+      <w:sz w:val="20"/>
+      <w:szCs w:val="20"/>
+    </w:rPr>
   </w:style>
-  <w:style w:type="numbering" w:default="1" w:styleId="KeineListe">
-    <w:name w:val="No List"/>
+  <w:style w:type="character" w:customStyle="1" w:styleId="FunotentextZchn">
+    <w:name w:val="Fußnotentext Zchn"/>
+    <w:basedOn w:val="Absatz-Standardschriftart"/>
+    <w:link w:val="Funotentext"/>
+    <w:uiPriority w:val="99"/>
+    <w:semiHidden/>
+    <w:rsid w:val="008153CB"/>
+    <w:rPr>
+      <w:sz w:val="20"/>
+      <w:szCs w:val="20"/>
+    </w:rPr>
+  </w:style>
+  <w:style w:type="character" w:styleId="Funotenzeichen">
+    <w:name w:val="footnote reference"/>
+    <w:basedOn w:val="Absatz-Standardschriftart"/>
     <w:uiPriority w:val="99"/>
     <w:semiHidden/>
     <w:unhideWhenUsed/>
-  </w:style>
-  <w:style w:type="paragraph" w:customStyle="1" w:styleId="D9846A782D414A20B86A355E3ABB2CB2">
-    <w:name w:val="D9846A782D414A20B86A355E3ABB2CB2"/>
-    <w:rsid w:val="00AC0766"/>
-  </w:style>
-  <w:style w:type="paragraph" w:customStyle="1" w:styleId="110BE8E4698A415DAC31049FF636BA8C">
-    <w:name w:val="110BE8E4698A415DAC31049FF636BA8C"/>
-    <w:rsid w:val="00AC0766"/>
-  </w:style>
-  <w:style w:type="paragraph" w:customStyle="1" w:styleId="AD5C4955BA914021948A6DE88BC1E2EB">
-    <w:name w:val="AD5C4955BA914021948A6DE88BC1E2EB"/>
-    <w:rsid w:val="00AC0766"/>
-  </w:style>
-  <w:style w:type="paragraph" w:customStyle="1" w:styleId="E4553F7FED7D44E4A1D3F62F9E7A9A91">
-    <w:name w:val="E4553F7FED7D44E4A1D3F62F9E7A9A91"/>
-    <w:rsid w:val="00AC0766"/>
-  </w:style>
-  <w:style w:type="paragraph" w:customStyle="1" w:styleId="45BD988B69AA4C65BBCB1C9246DE6089">
-    <w:name w:val="45BD988B69AA4C65BBCB1C9246DE6089"/>
-    <w:rsid w:val="00AC0766"/>
+    <w:rsid w:val="008153CB"/>
+    <w:rPr>
+      <w:vertAlign w:val="superscript"/>
+    </w:rPr>
   </w:style>
 </w:styles>
-</file>
-
-<file path=word/glossary/stylesWithEffects.xml><?xml version="1.0" encoding="utf-8"?>
-<w:styles xmlns:wpc="http://schemas.microsoft.com/office/word/2010/wordprocessingCanvas" xmlns:mc="http://schemas.openxmlformats.org/markup-compatibility/2006" xmlns:o="urn:schemas-microsoft-com:office:office" xmlns:r="http://schemas.openxmlformats.org/officeDocument/2006/relationships" xmlns:m="http://schemas.openxmlformats.org/officeDocument/2006/math" xmlns:v="urn:schemas-microsoft-com:vml" xmlns:wp14="http://schemas.microsoft.com/office/word/2010/wordprocessingDrawing" xmlns:wp="http://schemas.openxmlformats.org/drawingml/2006/wordprocessingDrawing" xmlns:w10="urn:schemas-microsoft-com:office:word" xmlns:w="http://schemas.openxmlformats.org/wordprocessingml/2006/main" xmlns:w14="http://schemas.microsoft.com/office/word/2010/wordml" xmlns:wpg="http://schemas.microsoft.com/office/word/2010/wordprocessingGroup" xmlns:wpi="http://schemas.microsoft.com/office/word/2010/wordprocessingInk" xmlns:wne="http://schemas.microsoft.com/office/word/2006/wordml" xmlns:wps="http://schemas.microsoft.com/office/word/2010/wordprocessingShape" mc:Ignorable="w14 wp14">
-  <w:docDefaults>
-    <w:rPrDefault>
-      <w:rPr>
-        <w:rFonts w:asciiTheme="minorHAnsi" w:eastAsiaTheme="minorEastAsia" w:hAnsiTheme="minorHAnsi" w:cstheme="minorBidi"/>
-        <w:sz w:val="22"/>
-        <w:szCs w:val="22"/>
-        <w:lang w:val="de-AT" w:eastAsia="de-AT" w:bidi="ar-SA"/>
-      </w:rPr>
-    </w:rPrDefault>
-    <w:pPrDefault>
-      <w:pPr>
-        <w:spacing w:after="200" w:line="276" w:lineRule="auto"/>
-      </w:pPr>
-    </w:pPrDefault>
-  </w:docDefaults>
-  <w:latentStyles w:defLockedState="0" w:defUIPriority="99" w:defSemiHidden="1" w:defUnhideWhenUsed="1" w:defQFormat="0" w:count="267">
-    <w:lsdException w:name="Normal" w:semiHidden="0" w:uiPriority="0" w:unhideWhenUsed="0" w:qFormat="1"/>
-    <w:lsdException w:name="heading 1" w:semiHidden="0" w:uiPriority="9" w:unhideWhenUsed="0" w:qFormat="1"/>
-    <w:lsdException w:name="heading 2" w:uiPriority="9" w:qFormat="1"/>
-    <w:lsdException w:name="heading 3" w:uiPriority="9" w:qFormat="1"/>
-    <w:lsdException w:name="heading 4" w:uiPriority="9" w:qFormat="1"/>
-    <w:lsdException w:name="heading 5" w:uiPriority="9" w:qFormat="1"/>
-    <w:lsdException w:name="heading 6" w:uiPriority="9" w:qFormat="1"/>
-    <w:lsdException w:name="heading 7" w:uiPriority="9" w:qFormat="1"/>
-    <w:lsdException w:name="heading 8" w:uiPriority="9" w:qFormat="1"/>
-    <w:lsdException w:name="heading 9" w:uiPriority="9" w:qFormat="1"/>
-    <w:lsdException w:name="toc 1" w:uiPriority="39"/>
-    <w:lsdException w:name="toc 2" w:uiPriority="39"/>
-    <w:lsdException w:name="toc 3" w:uiPriority="39"/>
-    <w:lsdException w:name="toc 4" w:uiPriority="39"/>
-    <w:lsdException w:name="toc 5" w:uiPriority="39"/>
-    <w:lsdException w:name="toc 6" w:uiPriority="39"/>
-    <w:lsdException w:name="toc 7" w:uiPriority="39"/>
-    <w:lsdException w:name="toc 8" w:uiPriority="39"/>
-    <w:lsdException w:name="toc 9" w:uiPriority="39"/>
-    <w:lsdException w:name="caption" w:uiPriority="35" w:qFormat="1"/>
-    <w:lsdException w:name="Title" w:semiHidden="0" w:uiPriority="10" w:unhideWhenUsed="0" w:qFormat="1"/>
-    <w:lsdException w:name="Default Paragraph Font" w:uiPriority="1"/>
-    <w:lsdException w:name="Subtitle" w:semiHidden="0" w:uiPriority="11" w:unhideWhenUsed="0" w:qFormat="1"/>
-    <w:lsdException w:name="Strong" w:semiHidden="0" w:uiPriority="22" w:unhideWhenUsed="0" w:qFormat="1"/>
-    <w:lsdException w:name="Emphasis" w:semiHidden="0" w:uiPriority="20" w:unhideWhenUsed="0" w:qFormat="1"/>
-    <w:lsdException w:name="Table Grid" w:semiHidden="0" w:uiPriority="59" w:unhideWhenUsed="0"/>
-    <w:lsdException w:name="Placeholder Text" w:unhideWhenUsed="0"/>
-    <w:lsdException w:name="No Spacing" w:semiHidden="0" w:uiPriority="1" w:unhideWhenUsed="0" w:qFormat="1"/>
-    <w:lsdException w:name="Light Shading" w:semiHidden="0" w:uiPriority="60" w:unhideWhenUsed="0"/>
-    <w:lsdException w:name="Light List" w:semiHidden="0" w:uiPriority="61" w:unhideWhenUsed="0"/>
-    <w:lsdException w:name="Light Grid" w:semiHidden="0" w:uiPriority="62" w:unhideWhenUsed="0"/>
-    <w:lsdException w:name="Medium Shading 1" w:semiHidden="0" w:uiPriority="63" w:unhideWhenUsed="0"/>
-    <w:lsdException w:name="Medium Shading 2" w:semiHidden="0" w:uiPriority="64" w:unhideWhenUsed="0"/>
-    <w:lsdException w:name="Medium List 1" w:semiHidden="0" w:uiPriority="65" w:unhideWhenUsed="0"/>
-    <w:lsdException w:name="Medium List 2" w:semiHidden="0" w:uiPriority="66" w:unhideWhenUsed="0"/>
-    <w:lsdException w:name="Medium Grid 1" w:semiHidden="0" w:uiPriority="67" w:unhideWhenUsed="0"/>
-    <w:lsdException w:name="Medium Grid 2" w:semiHidden="0" w:uiPriority="68" w:unhideWhenUsed="0"/>
-    <w:lsdException w:name="Medium Grid 3" w:semiHidden="0" w:uiPriority="69" w:unhideWhenUsed="0"/>
-    <w:lsdException w:name="Dark List" w:semiHidden="0" w:uiPriority="70" w:unhideWhenUsed="0"/>
-    <w:lsdException w:name="Colorful Shading" w:semiHidden="0" w:uiPriority="71" w:unhideWhenUsed="0"/>
-    <w:lsdException w:name="Colorful List" w:semiHidden="0" w:uiPriority="72" w:unhideWhenUsed="0"/>
-    <w:lsdException w:name="Colorful Grid" w:semiHidden="0" w:uiPriority="73" w:unhideWhenUsed="0"/>
-    <w:lsdException w:name="Light Shading Accent 1" w:semiHidden="0" w:uiPriority="60" w:unhideWhenUsed="0"/>
-    <w:lsdException w:name="Light List Accent 1" w:semiHidden="0" w:uiPriority="61" w:unhideWhenUsed="0"/>
-    <w:lsdException w:name="Light Grid Accent 1" w:semiHidden="0" w:uiPriority="62" w:unhideWhenUsed="0"/>
-    <w:lsdException w:name="Medium Shading 1 Accent 1" w:semiHidden="0" w:uiPriority="63" w:unhideWhenUsed="0"/>
-    <w:lsdException w:name="Medium Shading 2 Accent 1" w:semiHidden="0" w:uiPriority="64" w:unhideWhenUsed="0"/>
-    <w:lsdException w:name="Medium List 1 Accent 1" w:semiHidden="0" w:uiPriority="65" w:unhideWhenUsed="0"/>
-    <w:lsdException w:name="Revision" w:unhideWhenUsed="0"/>
-    <w:lsdException w:name="List Paragraph" w:semiHidden="0" w:uiPriority="34" w:unhideWhenUsed="0" w:qFormat="1"/>
-    <w:lsdException w:name="Quote" w:semiHidden="0" w:uiPriority="29" w:unhideWhenUsed="0" w:qFormat="1"/>
-    <w:lsdException w:name="Intense Quote" w:semiHidden="0" w:uiPriority="30" w:unhideWhenUsed="0" w:qFormat="1"/>
-    <w:lsdException w:name="Medium List 2 Accent 1" w:semiHidden="0" w:uiPriority="66" w:unhideWhenUsed="0"/>
-    <w:lsdException w:name="Medium Grid 1 Accent 1" w:semiHidden="0" w:uiPriority="67" w:unhideWhenUsed="0"/>
-    <w:lsdException w:name="Medium Grid 2 Accent 1" w:semiHidden="0" w:uiPriority="68" w:unhideWhenUsed="0"/>
-    <w:lsdException w:name="Medium Grid 3 Accent 1" w:semiHidden="0" w:uiPriority="69" w:unhideWhenUsed="0"/>
-    <w:lsdException w:name="Dark List Accent 1" w:semiHidden="0" w:uiPriority="70" w:unhideWhenUsed="0"/>
-    <w:lsdException w:name="Colorful Shading Accent 1" w:semiHidden="0" w:uiPriority="71" w:unhideWhenUsed="0"/>
-    <w:lsdException w:name="Colorful List Accent 1" w:semiHidden="0" w:uiPriority="72" w:unhideWhenUsed="0"/>
-    <w:lsdException w:name="Colorful Grid Accent 1" w:semiHidden="0" w:uiPriority="73" w:unhideWhenUsed="0"/>
-    <w:lsdException w:name="Light Shading Accent 2" w:semiHidden="0" w:uiPriority="60" w:unhideWhenUsed="0"/>
-    <w:lsdException w:name="Light List Accent 2" w:semiHidden="0" w:uiPriority="61" w:unhideWhenUsed="0"/>
-    <w:lsdException w:name="Light Grid Accent 2" w:semiHidden="0" w:uiPriority="62" w:unhideWhenUsed="0"/>
-    <w:lsdException w:name="Medium Shading 1 Accent 2" w:semiHidden="0" w:uiPriority="63" w:unhideWhenUsed="0"/>
-    <w:lsdException w:name="Medium Shading 2 Accent 2" w:semiHidden="0" w:uiPriority="64" w:unhideWhenUsed="0"/>
-    <w:lsdException w:name="Medium List 1 Accent 2" w:semiHidden="0" w:uiPriority="65" w:unhideWhenUsed="0"/>
-    <w:lsdException w:name="Medium List 2 Accent 2" w:semiHidden="0" w:uiPriority="66" w:unhideWhenUsed="0"/>
-    <w:lsdException w:name="Medium Grid 1 Accent 2" w:semiHidden="0" w:uiPriority="67" w:unhideWhenUsed="0"/>
-    <w:lsdException w:name="Medium Grid 2 Accent 2" w:semiHidden="0" w:uiPriority="68" w:unhideWhenUsed="0"/>
-    <w:lsdException w:name="Medium Grid 3 Accent 2" w:semiHidden="0" w:uiPriority="69" w:unhideWhenUsed="0"/>
-    <w:lsdException w:name="Dark List Accent 2" w:semiHidden="0" w:uiPriority="70" w:unhideWhenUsed="0"/>
-    <w:lsdException w:name="Colorful Shading Accent 2" w:semiHidden="0" w:uiPriority="71" w:unhideWhenUsed="0"/>
-    <w:lsdException w:name="Colorful List Accent 2" w:semiHidden="0" w:uiPriority="72" w:unhideWhenUsed="0"/>
-    <w:lsdException w:name="Colorful Grid Accent 2" w:semiHidden="0" w:uiPriority="73" w:unhideWhenUsed="0"/>
-    <w:lsdException w:name="Light Shading Accent 3" w:semiHidden="0" w:uiPriority="60" w:unhideWhenUsed="0"/>
-    <w:lsdException w:name="Light List Accent 3" w:semiHidden="0" w:uiPriority="61" w:unhideWhenUsed="0"/>
-    <w:lsdException w:name="Light Grid Accent 3" w:semiHidden="0" w:uiPriority="62" w:unhideWhenUsed="0"/>
-    <w:lsdException w:name="Medium Shading 1 Accent 3" w:semiHidden="0" w:uiPriority="63" w:unhideWhenUsed="0"/>
-    <w:lsdException w:name="Medium Shading 2 Accent 3" w:semiHidden="0" w:uiPriority="64" w:unhideWhenUsed="0"/>
-    <w:lsdException w:name="Medium List 1 Accent 3" w:semiHidden="0" w:uiPriority="65" w:unhideWhenUsed="0"/>
-    <w:lsdException w:name="Medium List 2 Accent 3" w:semiHidden="0" w:uiPriority="66" w:unhideWhenUsed="0"/>
-    <w:lsdException w:name="Medium Grid 1 Accent 3" w:semiHidden="0" w:uiPriority="67" w:unhideWhenUsed="0"/>
-    <w:lsdException w:name="Medium Grid 2 Accent 3" w:semiHidden="0" w:uiPriority="68" w:unhideWhenUsed="0"/>
-    <w:lsdException w:name="Medium Grid 3 Accent 3" w:semiHidden="0" w:uiPriority="69" w:unhideWhenUsed="0"/>
-    <w:lsdException w:name="Dark List Accent 3" w:semiHidden="0" w:uiPriority="70" w:unhideWhenUsed="0"/>
-    <w:lsdException w:name="Colorful Shading Accent 3" w:semiHidden="0" w:uiPriority="71" w:unhideWhenUsed="0"/>
-    <w:lsdException w:name="Colorful List Accent 3" w:semiHidden="0" w:uiPriority="72" w:unhideWhenUsed="0"/>
-    <w:lsdException w:name="Colorful Grid Accent 3" w:semiHidden="0" w:uiPriority="73" w:unhideWhenUsed="0"/>
-    <w:lsdException w:name="Light Shading Accent 4" w:semiHidden="0" w:uiPriority="60" w:unhideWhenUsed="0"/>
-    <w:lsdException w:name="Light List Accent 4" w:semiHidden="0" w:uiPriority="61" w:unhideWhenUsed="0"/>
-    <w:lsdException w:name="Light Grid Accent 4" w:semiHidden="0" w:uiPriority="62" w:unhideWhenUsed="0"/>
-    <w:lsdException w:name="Medium Shading 1 Accent 4" w:semiHidden="0" w:uiPriority="63" w:unhideWhenUsed="0"/>
-    <w:lsdException w:name="Medium Shading 2 Accent 4" w:semiHidden="0" w:uiPriority="64" w:unhideWhenUsed="0"/>
-    <w:lsdException w:name="Medium List 1 Accent 4" w:semiHidden="0" w:uiPriority="65" w:unhideWhenUsed="0"/>
-    <w:lsdException w:name="Medium List 2 Accent 4" w:semiHidden="0" w:uiPriority="66" w:unhideWhenUsed="0"/>
-    <w:lsdException w:name="Medium Grid 1 Accent 4" w:semiHidden="0" w:uiPriority="67" w:unhideWhenUsed="0"/>
-    <w:lsdException w:name="Medium Grid 2 Accent 4" w:semiHidden="0" w:uiPriority="68" w:unhideWhenUsed="0"/>
-    <w:lsdException w:name="Medium Grid 3 Accent 4" w:semiHidden="0" w:uiPriority="69" w:unhideWhenUsed="0"/>
-    <w:lsdException w:name="Dark List Accent 4" w:semiHidden="0" w:uiPriority="70" w:unhideWhenUsed="0"/>
-    <w:lsdException w:name="Colorful Shading Accent 4" w:semiHidden="0" w:uiPriority="71" w:unhideWhenUsed="0"/>
-    <w:lsdException w:name="Colorful List Accent 4" w:semiHidden="0" w:uiPriority="72" w:unhideWhenUsed="0"/>
-    <w:lsdException w:name="Colorful Grid Accent 4" w:semiHidden="0" w:uiPriority="73" w:unhideWhenUsed="0"/>
-    <w:lsdException w:name="Light Shading Accent 5" w:semiHidden="0" w:uiPriority="60" w:unhideWhenUsed="0"/>
-    <w:lsdException w:name="Light List Accent 5" w:semiHidden="0" w:uiPriority="61" w:unhideWhenUsed="0"/>
-    <w:lsdException w:name="Light Grid Accent 5" w:semiHidden="0" w:uiPriority="62" w:unhideWhenUsed="0"/>
-    <w:lsdException w:name="Medium Shading 1 Accent 5" w:semiHidden="0" w:uiPriority="63" w:unhideWhenUsed="0"/>
-    <w:lsdException w:name="Medium Shading 2 Accent 5" w:semiHidden="0" w:uiPriority="64" w:unhideWhenUsed="0"/>
-    <w:lsdException w:name="Medium List 1 Accent 5" w:semiHidden="0" w:uiPriority="65" w:unhideWhenUsed="0"/>
-    <w:lsdException w:name="Medium List 2 Accent 5" w:semiHidden="0" w:uiPriority="66" w:unhideWhenUsed="0"/>
-    <w:lsdException w:name="Medium Grid 1 Accent 5" w:semiHidden="0" w:uiPriority="67" w:unhideWhenUsed="0"/>
-    <w:lsdException w:name="Medium Grid 2 Accent 5" w:semiHidden="0" w:uiPriority="68" w:unhideWhenUsed="0"/>
-    <w:lsdException w:name="Medium Grid 3 Accent 5" w:semiHidden="0" w:uiPriority="69" w:unhideWhenUsed="0"/>
-    <w:lsdException w:name="Dark List Accent 5" w:semiHidden="0" w:uiPriority="70" w:unhideWhenUsed="0"/>
-    <w:lsdException w:name="Colorful Shading Accent 5" w:semiHidden="0" w:uiPriority="71" w:unhideWhenUsed="0"/>
-    <w:lsdException w:name="Colorful List Accent 5" w:semiHidden="0" w:uiPriority="72" w:unhideWhenUsed="0"/>
-    <w:lsdException w:name="Colorful Grid Accent 5" w:semiHidden="0" w:uiPriority="73" w:unhideWhenUsed="0"/>
-    <w:lsdException w:name="Light Shading Accent 6" w:semiHidden="0" w:uiPriority="60" w:unhideWhenUsed="0"/>
-    <w:lsdException w:name="Light List Accent 6" w:semiHidden="0" w:uiPriority="61" w:unhideWhenUsed="0"/>
-    <w:lsdException w:name="Light Grid Accent 6" w:semiHidden="0" w:uiPriority="62" w:unhideWhenUsed="0"/>
-    <w:lsdException w:name="Medium Shading 1 Accent 6" w:semiHidden="0" w:uiPriority="63" w:unhideWhenUsed="0"/>
-    <w:lsdException w:name="Medium Shading 2 Accent 6" w:semiHidden="0" w:uiPriority="64" w:unhideWhenUsed="0"/>
-    <w:lsdException w:name="Medium List 1 Accent 6" w:semiHidden="0" w:uiPriority="65" w:unhideWhenUsed="0"/>
-    <w:lsdException w:name="Medium List 2 Accent 6" w:semiHidden="0" w:uiPriority="66" w:unhideWhenUsed="0"/>
-    <w:lsdException w:name="Medium Grid 1 Accent 6" w:semiHidden="0" w:uiPriority="67" w:unhideWhenUsed="0"/>
-    <w:lsdException w:name="Medium Grid 2 Accent 6" w:semiHidden="0" w:uiPriority="68" w:unhideWhenUsed="0"/>
-    <w:lsdException w:name="Medium Grid 3 Accent 6" w:semiHidden="0" w:uiPriority="69" w:unhideWhenUsed="0"/>
-    <w:lsdException w:name="Dark List Accent 6" w:semiHidden="0" w:uiPriority="70" w:unhideWhenUsed="0"/>
-    <w:lsdException w:name="Colorful Shading Accent 6" w:semiHidden="0" w:uiPriority="71" w:unhideWhenUsed="0"/>
-    <w:lsdException w:name="Colorful List Accent 6" w:semiHidden="0" w:uiPriority="72" w:unhideWhenUsed="0"/>
-    <w:lsdException w:name="Colorful Grid Accent 6" w:semiHidden="0" w:uiPriority="73" w:unhideWhenUsed="0"/>
-    <w:lsdException w:name="Subtle Emphasis" w:semiHidden="0" w:uiPriority="19" w:unhideWhenUsed="0" w:qFormat="1"/>
-    <w:lsdException w:name="Intense Emphasis" w:semiHidden="0" w:uiPriority="21" w:unhideWhenUsed="0" w:qFormat="1"/>
-    <w:lsdException w:name="Subtle Reference" w:semiHidden="0" w:uiPriority="31" w:unhideWhenUsed="0" w:qFormat="1"/>
-    <w:lsdException w:name="Intense Reference" w:semiHidden="0" w:uiPriority="32" w:unhideWhenUsed="0" w:qFormat="1"/>
-    <w:lsdException w:name="Book Title" w:semiHidden="0" w:uiPriority="33" w:unhideWhenUsed="0" w:qFormat="1"/>
-    <w:lsdException w:name="Bibliography" w:uiPriority="37"/>
-    <w:lsdException w:name="TOC Heading" w:uiPriority="39" w:qFormat="1"/>
-  </w:latentStyles>
-  <w:style w:type="paragraph" w:default="1" w:styleId="Standard">
-    <w:name w:val="Normal"/>
-    <w:qFormat/>
-  </w:style>
-  <w:style w:type="character" w:default="1" w:styleId="Absatz-Standardschriftart">
-    <w:name w:val="Default Paragraph Font"/>
-    <w:uiPriority w:val="1"/>
-    <w:semiHidden/>
-    <w:unhideWhenUsed/>
-  </w:style>
-  <w:style w:type="table" w:default="1" w:styleId="NormaleTabelle">
-    <w:name w:val="Normal Table"/>
-    <w:uiPriority w:val="99"/>
-    <w:semiHidden/>
-    <w:unhideWhenUsed/>
-    <w:tblPr>
-      <w:tblInd w:w="0" w:type="dxa"/>
-      <w:tblCellMar>
-        <w:top w:w="0" w:type="dxa"/>
-        <w:left w:w="108" w:type="dxa"/>
-        <w:bottom w:w="0" w:type="dxa"/>
-        <w:right w:w="108" w:type="dxa"/>
-      </w:tblCellMar>
-    </w:tblPr>
-  </w:style>
-  <w:style w:type="numbering" w:default="1" w:styleId="KeineListe">
-    <w:name w:val="No List"/>
-    <w:uiPriority w:val="99"/>
-    <w:semiHidden/>
-    <w:unhideWhenUsed/>
-  </w:style>
-  <w:style w:type="paragraph" w:customStyle="1" w:styleId="D9846A782D414A20B86A355E3ABB2CB2">
-    <w:name w:val="D9846A782D414A20B86A355E3ABB2CB2"/>
-    <w:rsid w:val="00AC0766"/>
-  </w:style>
-  <w:style w:type="paragraph" w:customStyle="1" w:styleId="110BE8E4698A415DAC31049FF636BA8C">
-    <w:name w:val="110BE8E4698A415DAC31049FF636BA8C"/>
-    <w:rsid w:val="00AC0766"/>
-  </w:style>
-  <w:style w:type="paragraph" w:customStyle="1" w:styleId="AD5C4955BA914021948A6DE88BC1E2EB">
-    <w:name w:val="AD5C4955BA914021948A6DE88BC1E2EB"/>
-    <w:rsid w:val="00AC0766"/>
-  </w:style>
-  <w:style w:type="paragraph" w:customStyle="1" w:styleId="E4553F7FED7D44E4A1D3F62F9E7A9A91">
-    <w:name w:val="E4553F7FED7D44E4A1D3F62F9E7A9A91"/>
-    <w:rsid w:val="00AC0766"/>
-  </w:style>
-  <w:style w:type="paragraph" w:customStyle="1" w:styleId="45BD988B69AA4C65BBCB1C9246DE6089">
-    <w:name w:val="45BD988B69AA4C65BBCB1C9246DE6089"/>
-    <w:rsid w:val="00AC0766"/>
-  </w:style>
-</w:styles>
-</file>
-
-<file path=word/glossary/webSettings.xml><?xml version="1.0" encoding="utf-8"?>
-<w:webSettings xmlns:mc="http://schemas.openxmlformats.org/markup-compatibility/2006" xmlns:r="http://schemas.openxmlformats.org/officeDocument/2006/relationships" xmlns:w="http://schemas.openxmlformats.org/wordprocessingml/2006/main" xmlns:w14="http://schemas.microsoft.com/office/word/2010/wordml" mc:Ignorable="w14">
-  <w:optimizeForBrowser/>
-  <w:allowPNG/>
-</w:webSettings>
 </file>
 
 <file path=word/theme/theme1.xml><?xml version="1.0" encoding="utf-8"?>
@@ -9880,7 +10168,7 @@
 </file>
 
 <file path=customXml/itemProps1.xml><?xml version="1.0" encoding="utf-8"?>
-<ds:datastoreItem xmlns:ds="http://schemas.openxmlformats.org/officeDocument/2006/customXml" ds:itemID="{6CBCCC85-2CD3-4C47-B931-AF57382161A0}">
+<ds:datastoreItem xmlns:ds="http://schemas.openxmlformats.org/officeDocument/2006/customXml" ds:itemID="{55131E1B-FB44-43BC-BEC7-C90B647F723C}">
   <ds:schemaRefs>
     <ds:schemaRef ds:uri="http://schemas.openxmlformats.org/officeDocument/2006/bibliography"/>
   </ds:schemaRefs>

</xml_diff>